<commit_message>
Update Manuscript Tree Model
</commit_message>
<xml_diff>
--- a/code/analysis_code/Citizen_Science-_Efficacy_Analysis.docx
+++ b/code/analysis_code/Citizen_Science-_Efficacy_Analysis.docx
@@ -14140,29 +14140,13 @@
     </w:p>
     <w:p>
       <w:pPr>
-        <w:pStyle w:val="BodyText"/>
-      </w:pPr>
-      <w:r>
-        <w:t xml:space="preserve">Well it appears that salinity prevails once again! The overwhelming success of salinity as a predictor suggests that the issue here is not with our predictors but actually with our outcome. Island side is too strongly influenced by salinity that our model cannot develop a method by which better accuracy is produced through the addition of further variables. This is very interesting information, however it does not address our overall objective to measure the efficacy of citizen science data collection. For this assessment, our alternate outcome of site type is more appropriate.</w:t>
-      </w:r>
-    </w:p>
-    <w:p>
-      <w:pPr>
-        <w:pStyle w:val="BodyText"/>
-      </w:pPr>
-      <w:r>
-        <w:t xml:space="preserve">We will end with a model evauation of site type.</w:t>
-      </w:r>
-    </w:p>
-    <w:p>
-      <w:pPr>
         <w:pStyle w:val="SourceCode"/>
       </w:pPr>
       <w:r>
         <w:rPr>
           <w:rStyle w:val="NormalTok"/>
         </w:rPr>
-        <w:t xml:space="preserve">cs_only_site &lt;-</w:t>
+        <w:t xml:space="preserve">cs_not_best_tree &lt;-</w:t>
       </w:r>
       <w:r>
         <w:rPr>
@@ -14172,9 +14156,63 @@
       </w:r>
       <w:r>
         <w:rPr>
-          <w:rStyle w:val="NormalTok"/>
-        </w:rPr>
-        <w:t xml:space="preserve">outcome_</w:t>
+          <w:rStyle w:val="KeywordTok"/>
+        </w:rPr>
+        <w:t xml:space="preserve">prp</w:t>
+      </w:r>
+      <w:r>
+        <w:rPr>
+          <w:rStyle w:val="NormalTok"/>
+        </w:rPr>
+        <w:t xml:space="preserve">(fit222</w:t>
+      </w:r>
+      <w:r>
+        <w:rPr>
+          <w:rStyle w:val="OperatorTok"/>
+        </w:rPr>
+        <w:t xml:space="preserve">$</w:t>
+      </w:r>
+      <w:r>
+        <w:rPr>
+          <w:rStyle w:val="NormalTok"/>
+        </w:rPr>
+        <w:t xml:space="preserve">finalModel, </w:t>
+      </w:r>
+      <w:r>
+        <w:rPr>
+          <w:rStyle w:val="DataTypeTok"/>
+        </w:rPr>
+        <w:t xml:space="preserve">extra =</w:t>
+      </w:r>
+      <w:r>
+        <w:rPr>
+          <w:rStyle w:val="NormalTok"/>
+        </w:rPr>
+        <w:t xml:space="preserve"> </w:t>
+      </w:r>
+      <w:r>
+        <w:rPr>
+          <w:rStyle w:val="DecValTok"/>
+        </w:rPr>
+        <w:t xml:space="preserve">8</w:t>
+      </w:r>
+      <w:r>
+        <w:rPr>
+          <w:rStyle w:val="NormalTok"/>
+        </w:rPr>
+        <w:t xml:space="preserve">, </w:t>
+      </w:r>
+      <w:r>
+        <w:rPr>
+          <w:rStyle w:val="DataTypeTok"/>
+        </w:rPr>
+        <w:t xml:space="preserve">type =</w:t>
+      </w:r>
+      <w:r>
+        <w:rPr>
+          <w:rStyle w:val="NormalTok"/>
+        </w:rPr>
+        <w:t xml:space="preserve"> </w:t>
       </w:r>
       <w:r>
         <w:rPr>
@@ -14186,1816 +14224,25 @@
         <w:rPr>
           <w:rStyle w:val="NormalTok"/>
         </w:rPr>
-        <w:t xml:space="preserve"> </w:t>
-      </w:r>
-      <w:r>
-        <w:rPr>
-          <w:rStyle w:val="OperatorTok"/>
-        </w:rPr>
-        <w:t xml:space="preserve">%&gt;%</w:t>
+        <w:t xml:space="preserve">, </w:t>
+      </w:r>
+      <w:r>
+        <w:rPr>
+          <w:rStyle w:val="DataTypeTok"/>
+        </w:rPr>
+        <w:t xml:space="preserve">main =</w:t>
+      </w:r>
+      <w:r>
+        <w:rPr>
+          <w:rStyle w:val="NormalTok"/>
+        </w:rPr>
+        <w:t xml:space="preserve"> </w:t>
       </w:r>
       <w:r>
         <w:rPr>
           <w:rStyle w:val="StringTok"/>
         </w:rPr>
-        <w:t xml:space="preserve"> </w:t>
-      </w:r>
-      <w:r>
-        <w:rPr>
-          <w:rStyle w:val="NormalTok"/>
-        </w:rPr>
-        <w:t xml:space="preserve">dplyr</w:t>
-      </w:r>
-      <w:r>
-        <w:rPr>
-          <w:rStyle w:val="OperatorTok"/>
-        </w:rPr>
-        <w:t xml:space="preserve">::</w:t>
-      </w:r>
-      <w:r>
-        <w:rPr>
-          <w:rStyle w:val="KeywordTok"/>
-        </w:rPr>
-        <w:t xml:space="preserve">select</w:t>
-      </w:r>
-      <w:r>
-        <w:rPr>
-          <w:rStyle w:val="NormalTok"/>
-        </w:rPr>
-        <w:t xml:space="preserve">(</w:t>
-      </w:r>
-      <w:r>
-        <w:rPr>
-          <w:rStyle w:val="OperatorTok"/>
-        </w:rPr>
-        <w:t xml:space="preserve">-</w:t>
-      </w:r>
-      <w:r>
-        <w:rPr>
-          <w:rStyle w:val="NormalTok"/>
-        </w:rPr>
-        <w:t xml:space="preserve">Month, </w:t>
-      </w:r>
-      <w:r>
-        <w:rPr>
-          <w:rStyle w:val="OperatorTok"/>
-        </w:rPr>
-        <w:t xml:space="preserve">-</w:t>
-      </w:r>
-      <w:r>
-        <w:rPr>
-          <w:rStyle w:val="NormalTok"/>
-        </w:rPr>
-        <w:t xml:space="preserve">Day, </w:t>
-      </w:r>
-      <w:r>
-        <w:rPr>
-          <w:rStyle w:val="OperatorTok"/>
-        </w:rPr>
-        <w:t xml:space="preserve">-</w:t>
-      </w:r>
-      <w:r>
-        <w:rPr>
-          <w:rStyle w:val="NormalTok"/>
-        </w:rPr>
-        <w:t xml:space="preserve">Year, </w:t>
-      </w:r>
-      <w:r>
-        <w:rPr>
-          <w:rStyle w:val="OperatorTok"/>
-        </w:rPr>
-        <w:t xml:space="preserve">-</w:t>
-      </w:r>
-      <w:r>
-        <w:rPr>
-          <w:rStyle w:val="NormalTok"/>
-        </w:rPr>
-        <w:t xml:space="preserve">military_time, </w:t>
-      </w:r>
-      <w:r>
-        <w:rPr>
-          <w:rStyle w:val="OperatorTok"/>
-        </w:rPr>
-        <w:t xml:space="preserve">-</w:t>
-      </w:r>
-      <w:r>
-        <w:rPr>
-          <w:rStyle w:val="NormalTok"/>
-        </w:rPr>
-        <w:t xml:space="preserve">group_name)</w:t>
-      </w:r>
-      <w:r>
-        <w:br/>
-      </w:r>
-      <w:r>
-        <w:br/>
-      </w:r>
-      <w:r>
-        <w:rPr>
-          <w:rStyle w:val="NormalTok"/>
-        </w:rPr>
-        <w:t xml:space="preserve">cs_only_side &lt;-</w:t>
-      </w:r>
-      <w:r>
-        <w:rPr>
-          <w:rStyle w:val="StringTok"/>
-        </w:rPr>
-        <w:t xml:space="preserve"> </w:t>
-      </w:r>
-      <w:r>
-        <w:rPr>
-          <w:rStyle w:val="KeywordTok"/>
-        </w:rPr>
-        <w:t xml:space="preserve">na.omit</w:t>
-      </w:r>
-      <w:r>
-        <w:rPr>
-          <w:rStyle w:val="NormalTok"/>
-        </w:rPr>
-        <w:t xml:space="preserve">(cs_only_site)</w:t>
-      </w:r>
-      <w:r>
-        <w:br/>
-      </w:r>
-      <w:r>
-        <w:br/>
-      </w:r>
-      <w:r>
-        <w:rPr>
-          <w:rStyle w:val="KeywordTok"/>
-        </w:rPr>
-        <w:t xml:space="preserve">glimpse</w:t>
-      </w:r>
-      <w:r>
-        <w:rPr>
-          <w:rStyle w:val="NormalTok"/>
-        </w:rPr>
-        <w:t xml:space="preserve">(cs_only_site)</w:t>
-      </w:r>
-    </w:p>
-    <w:p>
-      <w:pPr>
-        <w:pStyle w:val="SourceCode"/>
-      </w:pPr>
-      <w:r>
-        <w:rPr>
-          <w:rStyle w:val="VerbatimChar"/>
-        </w:rPr>
-        <w:t xml:space="preserve">## Observations: 459</w:t>
-      </w:r>
-      <w:r>
-        <w:br/>
-      </w:r>
-      <w:r>
-        <w:rPr>
-          <w:rStyle w:val="VerbatimChar"/>
-        </w:rPr>
-        <w:t xml:space="preserve">## Variables: 6</w:t>
-      </w:r>
-      <w:r>
-        <w:br/>
-      </w:r>
-      <w:r>
-        <w:rPr>
-          <w:rStyle w:val="VerbatimChar"/>
-        </w:rPr>
-        <w:t xml:space="preserve">## $ site_type        &lt;fct&gt; Coral Reef, Coral Reef, Coral Reef, Seagrass/...</w:t>
-      </w:r>
-      <w:r>
-        <w:br/>
-      </w:r>
-      <w:r>
-        <w:rPr>
-          <w:rStyle w:val="VerbatimChar"/>
-        </w:rPr>
-        <w:t xml:space="preserve">## $ ph               &lt;dbl&gt; 8.4, 8.2, 8.4, 8.0, 8.0, 8.0, 8.4, 8.2, 8.0, ...</w:t>
-      </w:r>
-      <w:r>
-        <w:br/>
-      </w:r>
-      <w:r>
-        <w:rPr>
-          <w:rStyle w:val="VerbatimChar"/>
-        </w:rPr>
-        <w:t xml:space="preserve">## $ ammonia          &lt;dbl&gt; 0.0, 0.0, 0.0, 0.0, 0.0, 0.0, 0.0, 0.0, 0.0, ...</w:t>
-      </w:r>
-      <w:r>
-        <w:br/>
-      </w:r>
-      <w:r>
-        <w:rPr>
-          <w:rStyle w:val="VerbatimChar"/>
-        </w:rPr>
-        <w:t xml:space="preserve">## $ dissolved_oxygen &lt;dbl&gt; 4.0, 4.0, 6.0, 4.0, 5.0, 6.0, 6.0, 5.0, 5.0, ...</w:t>
-      </w:r>
-      <w:r>
-        <w:br/>
-      </w:r>
-      <w:r>
-        <w:rPr>
-          <w:rStyle w:val="VerbatimChar"/>
-        </w:rPr>
-        <w:t xml:space="preserve">## $ water_temp       &lt;dbl&gt; 23.5, 21.0, 36.0, 18.0, 18.0, 18.3, 23.0, 18....</w:t>
-      </w:r>
-      <w:r>
-        <w:br/>
-      </w:r>
-      <w:r>
-        <w:rPr>
-          <w:rStyle w:val="VerbatimChar"/>
-        </w:rPr>
-        <w:t xml:space="preserve">## $ salinity         &lt;dbl&gt; 40, 44, 35, 30, 33, 35, 40, 30, 35, 25, 35, 3...</w:t>
-      </w:r>
-    </w:p>
-    <w:p>
-      <w:pPr>
-        <w:pStyle w:val="SourceCode"/>
-      </w:pPr>
-      <w:r>
-        <w:rPr>
-          <w:rStyle w:val="KeywordTok"/>
-        </w:rPr>
-        <w:t xml:space="preserve">set.seed</w:t>
-      </w:r>
-      <w:r>
-        <w:rPr>
-          <w:rStyle w:val="NormalTok"/>
-        </w:rPr>
-        <w:t xml:space="preserve">(</w:t>
-      </w:r>
-      <w:r>
-        <w:rPr>
-          <w:rStyle w:val="DecValTok"/>
-        </w:rPr>
-        <w:t xml:space="preserve">123</w:t>
-      </w:r>
-      <w:r>
-        <w:rPr>
-          <w:rStyle w:val="NormalTok"/>
-        </w:rPr>
-        <w:t xml:space="preserve">)</w:t>
-      </w:r>
-      <w:r>
-        <w:br/>
-      </w:r>
-      <w:r>
-        <w:br/>
-      </w:r>
-      <w:r>
-        <w:rPr>
-          <w:rStyle w:val="NormalTok"/>
-        </w:rPr>
-        <w:t xml:space="preserve">trainset &lt;-</w:t>
-      </w:r>
-      <w:r>
-        <w:rPr>
-          <w:rStyle w:val="StringTok"/>
-        </w:rPr>
-        <w:t xml:space="preserve"> </w:t>
-      </w:r>
-      <w:r>
-        <w:rPr>
-          <w:rStyle w:val="NormalTok"/>
-        </w:rPr>
-        <w:t xml:space="preserve">caret</w:t>
-      </w:r>
-      <w:r>
-        <w:rPr>
-          <w:rStyle w:val="OperatorTok"/>
-        </w:rPr>
-        <w:t xml:space="preserve">::</w:t>
-      </w:r>
-      <w:r>
-        <w:rPr>
-          <w:rStyle w:val="KeywordTok"/>
-        </w:rPr>
-        <w:t xml:space="preserve">createDataPartition</w:t>
-      </w:r>
-      <w:r>
-        <w:rPr>
-          <w:rStyle w:val="NormalTok"/>
-        </w:rPr>
-        <w:t xml:space="preserve">(</w:t>
-      </w:r>
-      <w:r>
-        <w:rPr>
-          <w:rStyle w:val="DataTypeTok"/>
-        </w:rPr>
-        <w:t xml:space="preserve">y =</w:t>
-      </w:r>
-      <w:r>
-        <w:rPr>
-          <w:rStyle w:val="NormalTok"/>
-        </w:rPr>
-        <w:t xml:space="preserve"> cs_only_site</w:t>
-      </w:r>
-      <w:r>
-        <w:rPr>
-          <w:rStyle w:val="OperatorTok"/>
-        </w:rPr>
-        <w:t xml:space="preserve">$</w:t>
-      </w:r>
-      <w:r>
-        <w:rPr>
-          <w:rStyle w:val="NormalTok"/>
-        </w:rPr>
-        <w:t xml:space="preserve">site_type, </w:t>
-      </w:r>
-      <w:r>
-        <w:rPr>
-          <w:rStyle w:val="DataTypeTok"/>
-        </w:rPr>
-        <w:t xml:space="preserve">p =</w:t>
-      </w:r>
-      <w:r>
-        <w:rPr>
-          <w:rStyle w:val="NormalTok"/>
-        </w:rPr>
-        <w:t xml:space="preserve"> </w:t>
-      </w:r>
-      <w:r>
-        <w:rPr>
-          <w:rStyle w:val="FloatTok"/>
-        </w:rPr>
-        <w:t xml:space="preserve">0.7</w:t>
-      </w:r>
-      <w:r>
-        <w:rPr>
-          <w:rStyle w:val="NormalTok"/>
-        </w:rPr>
-        <w:t xml:space="preserve">, </w:t>
-      </w:r>
-      <w:r>
-        <w:rPr>
-          <w:rStyle w:val="DataTypeTok"/>
-        </w:rPr>
-        <w:t xml:space="preserve">list =</w:t>
-      </w:r>
-      <w:r>
-        <w:rPr>
-          <w:rStyle w:val="NormalTok"/>
-        </w:rPr>
-        <w:t xml:space="preserve"> </w:t>
-      </w:r>
-      <w:r>
-        <w:rPr>
-          <w:rStyle w:val="OtherTok"/>
-        </w:rPr>
-        <w:t xml:space="preserve">FALSE</w:t>
-      </w:r>
-      <w:r>
-        <w:rPr>
-          <w:rStyle w:val="NormalTok"/>
-        </w:rPr>
-        <w:t xml:space="preserve">)</w:t>
-      </w:r>
-      <w:r>
-        <w:br/>
-      </w:r>
-      <w:r>
-        <w:br/>
-      </w:r>
-      <w:r>
-        <w:rPr>
-          <w:rStyle w:val="CommentTok"/>
-        </w:rPr>
-        <w:t xml:space="preserve">#Extract observations/rows for training and assign to new variable</w:t>
-      </w:r>
-      <w:r>
-        <w:br/>
-      </w:r>
-      <w:r>
-        <w:rPr>
-          <w:rStyle w:val="NormalTok"/>
-        </w:rPr>
-        <w:t xml:space="preserve">data_train_cs_</w:t>
-      </w:r>
-      <w:r>
-        <w:rPr>
-          <w:rStyle w:val="DecValTok"/>
-        </w:rPr>
-        <w:t xml:space="preserve">2</w:t>
-      </w:r>
-      <w:r>
-        <w:rPr>
-          <w:rStyle w:val="NormalTok"/>
-        </w:rPr>
-        <w:t xml:space="preserve"> =</w:t>
-      </w:r>
-      <w:r>
-        <w:rPr>
-          <w:rStyle w:val="StringTok"/>
-        </w:rPr>
-        <w:t xml:space="preserve"> </w:t>
-      </w:r>
-      <w:r>
-        <w:rPr>
-          <w:rStyle w:val="NormalTok"/>
-        </w:rPr>
-        <w:t xml:space="preserve">cs_only_site[trainset,] </w:t>
-      </w:r>
-      <w:r>
-        <w:br/>
-      </w:r>
-      <w:r>
-        <w:br/>
-      </w:r>
-      <w:r>
-        <w:rPr>
-          <w:rStyle w:val="CommentTok"/>
-        </w:rPr>
-        <w:t xml:space="preserve">#Same as above but for the test set</w:t>
-      </w:r>
-      <w:r>
-        <w:br/>
-      </w:r>
-      <w:r>
-        <w:rPr>
-          <w:rStyle w:val="NormalTok"/>
-        </w:rPr>
-        <w:t xml:space="preserve">data_test_cs_</w:t>
-      </w:r>
-      <w:r>
-        <w:rPr>
-          <w:rStyle w:val="DecValTok"/>
-        </w:rPr>
-        <w:t xml:space="preserve">2</w:t>
-      </w:r>
-      <w:r>
-        <w:rPr>
-          <w:rStyle w:val="NormalTok"/>
-        </w:rPr>
-        <w:t xml:space="preserve"> =</w:t>
-      </w:r>
-      <w:r>
-        <w:rPr>
-          <w:rStyle w:val="StringTok"/>
-        </w:rPr>
-        <w:t xml:space="preserve"> </w:t>
-      </w:r>
-      <w:r>
-        <w:rPr>
-          <w:rStyle w:val="NormalTok"/>
-        </w:rPr>
-        <w:t xml:space="preserve">cs_only_site[</w:t>
-      </w:r>
-      <w:r>
-        <w:rPr>
-          <w:rStyle w:val="OperatorTok"/>
-        </w:rPr>
-        <w:t xml:space="preserve">-</w:t>
-      </w:r>
-      <w:r>
-        <w:rPr>
-          <w:rStyle w:val="NormalTok"/>
-        </w:rPr>
-        <w:t xml:space="preserve">trainset,] </w:t>
-      </w:r>
-    </w:p>
-    <w:p>
-      <w:pPr>
-        <w:pStyle w:val="SourceCode"/>
-      </w:pPr>
-      <w:r>
-        <w:rPr>
-          <w:rStyle w:val="NormalTok"/>
-        </w:rPr>
-        <w:t xml:space="preserve">mlr</w:t>
-      </w:r>
-      <w:r>
-        <w:rPr>
-          <w:rStyle w:val="OperatorTok"/>
-        </w:rPr>
-        <w:t xml:space="preserve">::</w:t>
-      </w:r>
-      <w:r>
-        <w:rPr>
-          <w:rStyle w:val="KeywordTok"/>
-        </w:rPr>
-        <w:t xml:space="preserve">measureACC</w:t>
-      </w:r>
-      <w:r>
-        <w:rPr>
-          <w:rStyle w:val="NormalTok"/>
-        </w:rPr>
-        <w:t xml:space="preserve">(</w:t>
-      </w:r>
-      <w:r>
-        <w:rPr>
-          <w:rStyle w:val="StringTok"/>
-        </w:rPr>
-        <w:t xml:space="preserve">"Seagrass/Mangrove"</w:t>
-      </w:r>
-      <w:r>
-        <w:rPr>
-          <w:rStyle w:val="NormalTok"/>
-        </w:rPr>
-        <w:t xml:space="preserve">, cs_only_site</w:t>
-      </w:r>
-      <w:r>
-        <w:rPr>
-          <w:rStyle w:val="OperatorTok"/>
-        </w:rPr>
-        <w:t xml:space="preserve">$</w:t>
-      </w:r>
-      <w:r>
-        <w:rPr>
-          <w:rStyle w:val="NormalTok"/>
-        </w:rPr>
-        <w:t xml:space="preserve">site_type)</w:t>
-      </w:r>
-    </w:p>
-    <w:p>
-      <w:pPr>
-        <w:pStyle w:val="SourceCode"/>
-      </w:pPr>
-      <w:r>
-        <w:rPr>
-          <w:rStyle w:val="VerbatimChar"/>
-        </w:rPr>
-        <w:t xml:space="preserve">## [1] 0.4400871</w:t>
-      </w:r>
-    </w:p>
-    <w:p>
-      <w:pPr>
-        <w:pStyle w:val="SourceCode"/>
-      </w:pPr>
-      <w:r>
-        <w:rPr>
-          <w:rStyle w:val="KeywordTok"/>
-        </w:rPr>
-        <w:t xml:space="preserve">set.seed</w:t>
-      </w:r>
-      <w:r>
-        <w:rPr>
-          <w:rStyle w:val="NormalTok"/>
-        </w:rPr>
-        <w:t xml:space="preserve">(</w:t>
-      </w:r>
-      <w:r>
-        <w:rPr>
-          <w:rStyle w:val="DecValTok"/>
-        </w:rPr>
-        <w:t xml:space="preserve">1111</w:t>
-      </w:r>
-      <w:r>
-        <w:rPr>
-          <w:rStyle w:val="NormalTok"/>
-        </w:rPr>
-        <w:t xml:space="preserve">) </w:t>
-      </w:r>
-      <w:r>
-        <w:rPr>
-          <w:rStyle w:val="CommentTok"/>
-        </w:rPr>
-        <w:t xml:space="preserve">#To keep reproducibility</w:t>
-      </w:r>
-      <w:r>
-        <w:br/>
-      </w:r>
-      <w:r>
-        <w:br/>
-      </w:r>
-      <w:r>
-        <w:rPr>
-          <w:rStyle w:val="NormalTok"/>
-        </w:rPr>
-        <w:t xml:space="preserve">outcomename =</w:t>
-      </w:r>
-      <w:r>
-        <w:rPr>
-          <w:rStyle w:val="StringTok"/>
-        </w:rPr>
-        <w:t xml:space="preserve"> "site_type"</w:t>
-      </w:r>
-      <w:r>
-        <w:rPr>
-          <w:rStyle w:val="NormalTok"/>
-        </w:rPr>
-        <w:t xml:space="preserve"> </w:t>
-      </w:r>
-      <w:r>
-        <w:rPr>
-          <w:rStyle w:val="CommentTok"/>
-        </w:rPr>
-        <w:t xml:space="preserve">#Name of outcome of interest</w:t>
-      </w:r>
-      <w:r>
-        <w:br/>
-      </w:r>
-      <w:r>
-        <w:br/>
-      </w:r>
-      <w:r>
-        <w:rPr>
-          <w:rStyle w:val="NormalTok"/>
-        </w:rPr>
-        <w:t xml:space="preserve">fitControl &lt;-</w:t>
-      </w:r>
-      <w:r>
-        <w:rPr>
-          <w:rStyle w:val="StringTok"/>
-        </w:rPr>
-        <w:t xml:space="preserve"> </w:t>
-      </w:r>
-      <w:r>
-        <w:rPr>
-          <w:rStyle w:val="KeywordTok"/>
-        </w:rPr>
-        <w:t xml:space="preserve">trainControl</w:t>
-      </w:r>
-      <w:r>
-        <w:rPr>
-          <w:rStyle w:val="NormalTok"/>
-        </w:rPr>
-        <w:t xml:space="preserve">(</w:t>
-      </w:r>
-      <w:r>
-        <w:rPr>
-          <w:rStyle w:val="DataTypeTok"/>
-        </w:rPr>
-        <w:t xml:space="preserve">method=</w:t>
-      </w:r>
-      <w:r>
-        <w:rPr>
-          <w:rStyle w:val="StringTok"/>
-        </w:rPr>
-        <w:t xml:space="preserve">"repeatedcv"</w:t>
-      </w:r>
-      <w:r>
-        <w:rPr>
-          <w:rStyle w:val="NormalTok"/>
-        </w:rPr>
-        <w:t xml:space="preserve">,</w:t>
-      </w:r>
-      <w:r>
-        <w:rPr>
-          <w:rStyle w:val="DataTypeTok"/>
-        </w:rPr>
-        <w:t xml:space="preserve">number=</w:t>
-      </w:r>
-      <w:r>
-        <w:rPr>
-          <w:rStyle w:val="DecValTok"/>
-        </w:rPr>
-        <w:t xml:space="preserve">5</w:t>
-      </w:r>
-      <w:r>
-        <w:rPr>
-          <w:rStyle w:val="NormalTok"/>
-        </w:rPr>
-        <w:t xml:space="preserve">,</w:t>
-      </w:r>
-      <w:r>
-        <w:rPr>
-          <w:rStyle w:val="DataTypeTok"/>
-        </w:rPr>
-        <w:t xml:space="preserve">repeats=</w:t>
-      </w:r>
-      <w:r>
-        <w:rPr>
-          <w:rStyle w:val="DecValTok"/>
-        </w:rPr>
-        <w:t xml:space="preserve">5</w:t>
-      </w:r>
-      <w:r>
-        <w:rPr>
-          <w:rStyle w:val="NormalTok"/>
-        </w:rPr>
-        <w:t xml:space="preserve">) </w:t>
-      </w:r>
-      <w:r>
-        <w:rPr>
-          <w:rStyle w:val="CommentTok"/>
-        </w:rPr>
-        <w:t xml:space="preserve">#Sets K-fold cross-validation.</w:t>
-      </w:r>
-      <w:r>
-        <w:br/>
-      </w:r>
-      <w:r>
-        <w:br/>
-      </w:r>
-      <w:r>
-        <w:rPr>
-          <w:rStyle w:val="NormalTok"/>
-        </w:rPr>
-        <w:t xml:space="preserve">Npred &lt;-</w:t>
-      </w:r>
-      <w:r>
-        <w:rPr>
-          <w:rStyle w:val="StringTok"/>
-        </w:rPr>
-        <w:t xml:space="preserve"> </w:t>
-      </w:r>
-      <w:r>
-        <w:rPr>
-          <w:rStyle w:val="KeywordTok"/>
-        </w:rPr>
-        <w:t xml:space="preserve">ncol</w:t>
-      </w:r>
-      <w:r>
-        <w:rPr>
-          <w:rStyle w:val="NormalTok"/>
-        </w:rPr>
-        <w:t xml:space="preserve">(data_train_cs_</w:t>
-      </w:r>
-      <w:r>
-        <w:rPr>
-          <w:rStyle w:val="DecValTok"/>
-        </w:rPr>
-        <w:t xml:space="preserve">2</w:t>
-      </w:r>
-      <w:r>
-        <w:rPr>
-          <w:rStyle w:val="NormalTok"/>
-        </w:rPr>
-        <w:t xml:space="preserve">)</w:t>
-      </w:r>
-      <w:r>
-        <w:rPr>
-          <w:rStyle w:val="OperatorTok"/>
-        </w:rPr>
-        <w:t xml:space="preserve">-</w:t>
-      </w:r>
-      <w:r>
-        <w:rPr>
-          <w:rStyle w:val="DecValTok"/>
-        </w:rPr>
-        <w:t xml:space="preserve">1</w:t>
-      </w:r>
-      <w:r>
-        <w:rPr>
-          <w:rStyle w:val="NormalTok"/>
-        </w:rPr>
-        <w:t xml:space="preserve"> </w:t>
-      </w:r>
-      <w:r>
-        <w:rPr>
-          <w:rStyle w:val="CommentTok"/>
-        </w:rPr>
-        <w:t xml:space="preserve">#Sets predictors minus the outcome in column 1.</w:t>
-      </w:r>
-      <w:r>
-        <w:br/>
-      </w:r>
-      <w:r>
-        <w:br/>
-      </w:r>
-      <w:r>
-        <w:rPr>
-          <w:rStyle w:val="NormalTok"/>
-        </w:rPr>
-        <w:t xml:space="preserve">resultmat &lt;-</w:t>
-      </w:r>
-      <w:r>
-        <w:rPr>
-          <w:rStyle w:val="StringTok"/>
-        </w:rPr>
-        <w:t xml:space="preserve"> </w:t>
-      </w:r>
-      <w:r>
-        <w:rPr>
-          <w:rStyle w:val="KeywordTok"/>
-        </w:rPr>
-        <w:t xml:space="preserve">data.frame</w:t>
-      </w:r>
-      <w:r>
-        <w:rPr>
-          <w:rStyle w:val="NormalTok"/>
-        </w:rPr>
-        <w:t xml:space="preserve">(</w:t>
-      </w:r>
-      <w:r>
-        <w:rPr>
-          <w:rStyle w:val="DataTypeTok"/>
-        </w:rPr>
-        <w:t xml:space="preserve">Variable =</w:t>
-      </w:r>
-      <w:r>
-        <w:rPr>
-          <w:rStyle w:val="NormalTok"/>
-        </w:rPr>
-        <w:t xml:space="preserve"> </w:t>
-      </w:r>
-      <w:r>
-        <w:rPr>
-          <w:rStyle w:val="KeywordTok"/>
-        </w:rPr>
-        <w:t xml:space="preserve">names</w:t>
-      </w:r>
-      <w:r>
-        <w:rPr>
-          <w:rStyle w:val="NormalTok"/>
-        </w:rPr>
-        <w:t xml:space="preserve">(data_train_cs_</w:t>
-      </w:r>
-      <w:r>
-        <w:rPr>
-          <w:rStyle w:val="DecValTok"/>
-        </w:rPr>
-        <w:t xml:space="preserve">2</w:t>
-      </w:r>
-      <w:r>
-        <w:rPr>
-          <w:rStyle w:val="NormalTok"/>
-        </w:rPr>
-        <w:t xml:space="preserve">)[</w:t>
-      </w:r>
-      <w:r>
-        <w:rPr>
-          <w:rStyle w:val="OperatorTok"/>
-        </w:rPr>
-        <w:t xml:space="preserve">-</w:t>
-      </w:r>
-      <w:r>
-        <w:rPr>
-          <w:rStyle w:val="DecValTok"/>
-        </w:rPr>
-        <w:t xml:space="preserve">1</w:t>
-      </w:r>
-      <w:r>
-        <w:rPr>
-          <w:rStyle w:val="NormalTok"/>
-        </w:rPr>
-        <w:t xml:space="preserve">], </w:t>
-      </w:r>
-      <w:r>
-        <w:rPr>
-          <w:rStyle w:val="DataTypeTok"/>
-        </w:rPr>
-        <w:t xml:space="preserve">Accuracy =</w:t>
-      </w:r>
-      <w:r>
-        <w:rPr>
-          <w:rStyle w:val="NormalTok"/>
-        </w:rPr>
-        <w:t xml:space="preserve"> </w:t>
-      </w:r>
-      <w:r>
-        <w:rPr>
-          <w:rStyle w:val="KeywordTok"/>
-        </w:rPr>
-        <w:t xml:space="preserve">rep</w:t>
-      </w:r>
-      <w:r>
-        <w:rPr>
-          <w:rStyle w:val="NormalTok"/>
-        </w:rPr>
-        <w:t xml:space="preserve">(</w:t>
-      </w:r>
-      <w:r>
-        <w:rPr>
-          <w:rStyle w:val="DecValTok"/>
-        </w:rPr>
-        <w:t xml:space="preserve">0</w:t>
-      </w:r>
-      <w:r>
-        <w:rPr>
-          <w:rStyle w:val="NormalTok"/>
-        </w:rPr>
-        <w:t xml:space="preserve">,Npred)) </w:t>
-      </w:r>
-      <w:r>
-        <w:rPr>
-          <w:rStyle w:val="CommentTok"/>
-        </w:rPr>
-        <w:t xml:space="preserve">#Takes results and moves to dataframe named resultmat, measure set to accuracy.</w:t>
-      </w:r>
-      <w:r>
-        <w:br/>
-      </w:r>
-      <w:r>
-        <w:br/>
-      </w:r>
-      <w:r>
-        <w:rPr>
-          <w:rStyle w:val="ControlFlowTok"/>
-        </w:rPr>
-        <w:t xml:space="preserve">for</w:t>
-      </w:r>
-      <w:r>
-        <w:rPr>
-          <w:rStyle w:val="NormalTok"/>
-        </w:rPr>
-        <w:t xml:space="preserve"> (n </w:t>
-      </w:r>
-      <w:r>
-        <w:rPr>
-          <w:rStyle w:val="ControlFlowTok"/>
-        </w:rPr>
-        <w:t xml:space="preserve">in</w:t>
-      </w:r>
-      <w:r>
-        <w:rPr>
-          <w:rStyle w:val="NormalTok"/>
-        </w:rPr>
-        <w:t xml:space="preserve"> </w:t>
-      </w:r>
-      <w:r>
-        <w:rPr>
-          <w:rStyle w:val="DecValTok"/>
-        </w:rPr>
-        <w:t xml:space="preserve">2</w:t>
-      </w:r>
-      <w:r>
-        <w:rPr>
-          <w:rStyle w:val="OperatorTok"/>
-        </w:rPr>
-        <w:t xml:space="preserve">:</w:t>
-      </w:r>
-      <w:r>
-        <w:rPr>
-          <w:rStyle w:val="KeywordTok"/>
-        </w:rPr>
-        <w:t xml:space="preserve">ncol</w:t>
-      </w:r>
-      <w:r>
-        <w:rPr>
-          <w:rStyle w:val="NormalTok"/>
-        </w:rPr>
-        <w:t xml:space="preserve">(data_train_cs_</w:t>
-      </w:r>
-      <w:r>
-        <w:rPr>
-          <w:rStyle w:val="DecValTok"/>
-        </w:rPr>
-        <w:t xml:space="preserve">2</w:t>
-      </w:r>
-      <w:r>
-        <w:rPr>
-          <w:rStyle w:val="NormalTok"/>
-        </w:rPr>
-        <w:t xml:space="preserve">))</w:t>
-      </w:r>
-      <w:r>
-        <w:br/>
-      </w:r>
-      <w:r>
-        <w:rPr>
-          <w:rStyle w:val="NormalTok"/>
-        </w:rPr>
-        <w:t xml:space="preserve">{</w:t>
-      </w:r>
-      <w:r>
-        <w:br/>
-      </w:r>
-      <w:r>
-        <w:rPr>
-          <w:rStyle w:val="NormalTok"/>
-        </w:rPr>
-        <w:t xml:space="preserve">  fit33 &lt;-</w:t>
-      </w:r>
-      <w:r>
-        <w:rPr>
-          <w:rStyle w:val="StringTok"/>
-        </w:rPr>
-        <w:t xml:space="preserve"> </w:t>
-      </w:r>
-      <w:r>
-        <w:rPr>
-          <w:rStyle w:val="NormalTok"/>
-        </w:rPr>
-        <w:t xml:space="preserve">caret</w:t>
-      </w:r>
-      <w:r>
-        <w:rPr>
-          <w:rStyle w:val="OperatorTok"/>
-        </w:rPr>
-        <w:t xml:space="preserve">::</w:t>
-      </w:r>
-      <w:r>
-        <w:rPr>
-          <w:rStyle w:val="KeywordTok"/>
-        </w:rPr>
-        <w:t xml:space="preserve">train</w:t>
-      </w:r>
-      <w:r>
-        <w:rPr>
-          <w:rStyle w:val="NormalTok"/>
-        </w:rPr>
-        <w:t xml:space="preserve">( </w:t>
-      </w:r>
-      <w:r>
-        <w:rPr>
-          <w:rStyle w:val="KeywordTok"/>
-        </w:rPr>
-        <w:t xml:space="preserve">as.formula</w:t>
-      </w:r>
-      <w:r>
-        <w:rPr>
-          <w:rStyle w:val="NormalTok"/>
-        </w:rPr>
-        <w:t xml:space="preserve">(</w:t>
-      </w:r>
-      <w:r>
-        <w:rPr>
-          <w:rStyle w:val="KeywordTok"/>
-        </w:rPr>
-        <w:t xml:space="preserve">paste</w:t>
-      </w:r>
-      <w:r>
-        <w:rPr>
-          <w:rStyle w:val="NormalTok"/>
-        </w:rPr>
-        <w:t xml:space="preserve">(outcomename, </w:t>
-      </w:r>
-      <w:r>
-        <w:rPr>
-          <w:rStyle w:val="StringTok"/>
-        </w:rPr>
-        <w:t xml:space="preserve">"~"</w:t>
-      </w:r>
-      <w:r>
-        <w:rPr>
-          <w:rStyle w:val="NormalTok"/>
-        </w:rPr>
-        <w:t xml:space="preserve">,</w:t>
-      </w:r>
-      <w:r>
-        <w:rPr>
-          <w:rStyle w:val="KeywordTok"/>
-        </w:rPr>
-        <w:t xml:space="preserve">names</w:t>
-      </w:r>
-      <w:r>
-        <w:rPr>
-          <w:rStyle w:val="NormalTok"/>
-        </w:rPr>
-        <w:t xml:space="preserve">(data_train_cs_</w:t>
-      </w:r>
-      <w:r>
-        <w:rPr>
-          <w:rStyle w:val="DecValTok"/>
-        </w:rPr>
-        <w:t xml:space="preserve">2</w:t>
-      </w:r>
-      <w:r>
-        <w:rPr>
-          <w:rStyle w:val="NormalTok"/>
-        </w:rPr>
-        <w:t xml:space="preserve">)[n])) , </w:t>
-      </w:r>
-      <w:r>
-        <w:rPr>
-          <w:rStyle w:val="DataTypeTok"/>
-        </w:rPr>
-        <w:t xml:space="preserve">data =</w:t>
-      </w:r>
-      <w:r>
-        <w:rPr>
-          <w:rStyle w:val="NormalTok"/>
-        </w:rPr>
-        <w:t xml:space="preserve"> data_train_cs_</w:t>
-      </w:r>
-      <w:r>
-        <w:rPr>
-          <w:rStyle w:val="DecValTok"/>
-        </w:rPr>
-        <w:t xml:space="preserve">2</w:t>
-      </w:r>
-      <w:r>
-        <w:rPr>
-          <w:rStyle w:val="NormalTok"/>
-        </w:rPr>
-        <w:t xml:space="preserve">, </w:t>
-      </w:r>
-      <w:r>
-        <w:rPr>
-          <w:rStyle w:val="DataTypeTok"/>
-        </w:rPr>
-        <w:t xml:space="preserve">method =</w:t>
-      </w:r>
-      <w:r>
-        <w:rPr>
-          <w:rStyle w:val="NormalTok"/>
-        </w:rPr>
-        <w:t xml:space="preserve"> </w:t>
-      </w:r>
-      <w:r>
-        <w:rPr>
-          <w:rStyle w:val="StringTok"/>
-        </w:rPr>
-        <w:t xml:space="preserve">"rpart"</w:t>
-      </w:r>
-      <w:r>
-        <w:rPr>
-          <w:rStyle w:val="NormalTok"/>
-        </w:rPr>
-        <w:t xml:space="preserve">, </w:t>
-      </w:r>
-      <w:r>
-        <w:rPr>
-          <w:rStyle w:val="DataTypeTok"/>
-        </w:rPr>
-        <w:t xml:space="preserve">trControl =</w:t>
-      </w:r>
-      <w:r>
-        <w:rPr>
-          <w:rStyle w:val="NormalTok"/>
-        </w:rPr>
-        <w:t xml:space="preserve"> fitControl, </w:t>
-      </w:r>
-      <w:r>
-        <w:rPr>
-          <w:rStyle w:val="DataTypeTok"/>
-        </w:rPr>
-        <w:t xml:space="preserve">na.action =</w:t>
-      </w:r>
-      <w:r>
-        <w:rPr>
-          <w:rStyle w:val="NormalTok"/>
-        </w:rPr>
-        <w:t xml:space="preserve"> na.pass, </w:t>
-      </w:r>
-      <w:r>
-        <w:rPr>
-          <w:rStyle w:val="DataTypeTok"/>
-        </w:rPr>
-        <w:t xml:space="preserve">tuneLength =</w:t>
-      </w:r>
-      <w:r>
-        <w:rPr>
-          <w:rStyle w:val="NormalTok"/>
-        </w:rPr>
-        <w:t xml:space="preserve"> </w:t>
-      </w:r>
-      <w:r>
-        <w:rPr>
-          <w:rStyle w:val="DecValTok"/>
-        </w:rPr>
-        <w:t xml:space="preserve">10</w:t>
-      </w:r>
-      <w:r>
-        <w:rPr>
-          <w:rStyle w:val="NormalTok"/>
-        </w:rPr>
-        <w:t xml:space="preserve">) </w:t>
-      </w:r>
-      <w:r>
-        <w:br/>
-      </w:r>
-      <w:r>
-        <w:rPr>
-          <w:rStyle w:val="NormalTok"/>
-        </w:rPr>
-        <w:t xml:space="preserve">resultmat[n</w:t>
-      </w:r>
-      <w:r>
-        <w:rPr>
-          <w:rStyle w:val="DecValTok"/>
-        </w:rPr>
-        <w:t xml:space="preserve">-1</w:t>
-      </w:r>
-      <w:r>
-        <w:rPr>
-          <w:rStyle w:val="NormalTok"/>
-        </w:rPr>
-        <w:t xml:space="preserve">,</w:t>
-      </w:r>
-      <w:r>
-        <w:rPr>
-          <w:rStyle w:val="DecValTok"/>
-        </w:rPr>
-        <w:t xml:space="preserve">2</w:t>
-      </w:r>
-      <w:r>
-        <w:rPr>
-          <w:rStyle w:val="NormalTok"/>
-        </w:rPr>
-        <w:t xml:space="preserve">]=</w:t>
-      </w:r>
-      <w:r>
-        <w:rPr>
-          <w:rStyle w:val="StringTok"/>
-        </w:rPr>
-        <w:t xml:space="preserve"> </w:t>
-      </w:r>
-      <w:r>
-        <w:rPr>
-          <w:rStyle w:val="KeywordTok"/>
-        </w:rPr>
-        <w:t xml:space="preserve">max</w:t>
-      </w:r>
-      <w:r>
-        <w:rPr>
-          <w:rStyle w:val="NormalTok"/>
-        </w:rPr>
-        <w:t xml:space="preserve">(fit33</w:t>
-      </w:r>
-      <w:r>
-        <w:rPr>
-          <w:rStyle w:val="OperatorTok"/>
-        </w:rPr>
-        <w:t xml:space="preserve">$</w:t>
-      </w:r>
-      <w:r>
-        <w:rPr>
-          <w:rStyle w:val="NormalTok"/>
-        </w:rPr>
-        <w:t xml:space="preserve">results</w:t>
-      </w:r>
-      <w:r>
-        <w:rPr>
-          <w:rStyle w:val="OperatorTok"/>
-        </w:rPr>
-        <w:t xml:space="preserve">$</w:t>
-      </w:r>
-      <w:r>
-        <w:rPr>
-          <w:rStyle w:val="NormalTok"/>
-        </w:rPr>
-        <w:t xml:space="preserve">Accuracy)  </w:t>
-      </w:r>
-      <w:r>
-        <w:br/>
-      </w:r>
-      <w:r>
-        <w:rPr>
-          <w:rStyle w:val="NormalTok"/>
-        </w:rPr>
-        <w:t xml:space="preserve">} </w:t>
-      </w:r>
-      <w:r>
-        <w:rPr>
-          <w:rStyle w:val="CommentTok"/>
-        </w:rPr>
-        <w:t xml:space="preserve">#Loop to all variables through prediction. Method rpart = tree algorithm, and skipping any NA values. </w:t>
-      </w:r>
-      <w:r>
-        <w:br/>
-      </w:r>
-      <w:r>
-        <w:br/>
-      </w:r>
-      <w:r>
-        <w:rPr>
-          <w:rStyle w:val="KeywordTok"/>
-        </w:rPr>
-        <w:t xml:space="preserve">print</w:t>
-      </w:r>
-      <w:r>
-        <w:rPr>
-          <w:rStyle w:val="NormalTok"/>
-        </w:rPr>
-        <w:t xml:space="preserve">(resultmat)</w:t>
-      </w:r>
-    </w:p>
-    <w:p>
-      <w:pPr>
-        <w:pStyle w:val="SourceCode"/>
-      </w:pPr>
-      <w:r>
-        <w:rPr>
-          <w:rStyle w:val="VerbatimChar"/>
-        </w:rPr>
-        <w:t xml:space="preserve">##           Variable  Accuracy</w:t>
-      </w:r>
-      <w:r>
-        <w:br/>
-      </w:r>
-      <w:r>
-        <w:rPr>
-          <w:rStyle w:val="VerbatimChar"/>
-        </w:rPr>
-        <w:t xml:space="preserve">## 1               ph 0.5021142</w:t>
-      </w:r>
-      <w:r>
-        <w:br/>
-      </w:r>
-      <w:r>
-        <w:rPr>
-          <w:rStyle w:val="VerbatimChar"/>
-        </w:rPr>
-        <w:t xml:space="preserve">## 2          ammonia 0.4285013</w:t>
-      </w:r>
-      <w:r>
-        <w:br/>
-      </w:r>
-      <w:r>
-        <w:rPr>
-          <w:rStyle w:val="VerbatimChar"/>
-        </w:rPr>
-        <w:t xml:space="preserve">## 3 dissolved_oxygen 0.4562355</w:t>
-      </w:r>
-      <w:r>
-        <w:br/>
-      </w:r>
-      <w:r>
-        <w:rPr>
-          <w:rStyle w:val="VerbatimChar"/>
-        </w:rPr>
-        <w:t xml:space="preserve">## 4       water_temp 0.5026544</w:t>
-      </w:r>
-      <w:r>
-        <w:br/>
-      </w:r>
-      <w:r>
-        <w:rPr>
-          <w:rStyle w:val="VerbatimChar"/>
-        </w:rPr>
-        <w:t xml:space="preserve">## 5         salinity 0.5232880</w:t>
-      </w:r>
-    </w:p>
-    <w:p>
-      <w:pPr>
-        <w:pStyle w:val="SourceCode"/>
-      </w:pPr>
-      <w:r>
-        <w:rPr>
-          <w:rStyle w:val="KeywordTok"/>
-        </w:rPr>
-        <w:t xml:space="preserve">set.seed</w:t>
-      </w:r>
-      <w:r>
-        <w:rPr>
-          <w:rStyle w:val="NormalTok"/>
-        </w:rPr>
-        <w:t xml:space="preserve">(</w:t>
-      </w:r>
-      <w:r>
-        <w:rPr>
-          <w:rStyle w:val="DecValTok"/>
-        </w:rPr>
-        <w:t xml:space="preserve">1111</w:t>
-      </w:r>
-      <w:r>
-        <w:rPr>
-          <w:rStyle w:val="NormalTok"/>
-        </w:rPr>
-        <w:t xml:space="preserve">)</w:t>
-      </w:r>
-      <w:r>
-        <w:br/>
-      </w:r>
-      <w:r>
-        <w:br/>
-      </w:r>
-      <w:r>
-        <w:rPr>
-          <w:rStyle w:val="NormalTok"/>
-        </w:rPr>
-        <w:t xml:space="preserve">fitControl &lt;-</w:t>
-      </w:r>
-      <w:r>
-        <w:rPr>
-          <w:rStyle w:val="StringTok"/>
-        </w:rPr>
-        <w:t xml:space="preserve"> </w:t>
-      </w:r>
-      <w:r>
-        <w:rPr>
-          <w:rStyle w:val="KeywordTok"/>
-        </w:rPr>
-        <w:t xml:space="preserve">trainControl</w:t>
-      </w:r>
-      <w:r>
-        <w:rPr>
-          <w:rStyle w:val="NormalTok"/>
-        </w:rPr>
-        <w:t xml:space="preserve">(</w:t>
-      </w:r>
-      <w:r>
-        <w:rPr>
-          <w:rStyle w:val="DataTypeTok"/>
-        </w:rPr>
-        <w:t xml:space="preserve">method=</w:t>
-      </w:r>
-      <w:r>
-        <w:rPr>
-          <w:rStyle w:val="StringTok"/>
-        </w:rPr>
-        <w:t xml:space="preserve">"repeatedcv"</w:t>
-      </w:r>
-      <w:r>
-        <w:rPr>
-          <w:rStyle w:val="NormalTok"/>
-        </w:rPr>
-        <w:t xml:space="preserve">,</w:t>
-      </w:r>
-      <w:r>
-        <w:rPr>
-          <w:rStyle w:val="DataTypeTok"/>
-        </w:rPr>
-        <w:t xml:space="preserve">number=</w:t>
-      </w:r>
-      <w:r>
-        <w:rPr>
-          <w:rStyle w:val="DecValTok"/>
-        </w:rPr>
-        <w:t xml:space="preserve">5</w:t>
-      </w:r>
-      <w:r>
-        <w:rPr>
-          <w:rStyle w:val="NormalTok"/>
-        </w:rPr>
-        <w:t xml:space="preserve">,</w:t>
-      </w:r>
-      <w:r>
-        <w:rPr>
-          <w:rStyle w:val="DataTypeTok"/>
-        </w:rPr>
-        <w:t xml:space="preserve">repeats=</w:t>
-      </w:r>
-      <w:r>
-        <w:rPr>
-          <w:rStyle w:val="DecValTok"/>
-        </w:rPr>
-        <w:t xml:space="preserve">5</w:t>
-      </w:r>
-      <w:r>
-        <w:rPr>
-          <w:rStyle w:val="NormalTok"/>
-        </w:rPr>
-        <w:t xml:space="preserve">) </w:t>
-      </w:r>
-      <w:r>
-        <w:br/>
-      </w:r>
-      <w:r>
-        <w:br/>
-      </w:r>
-      <w:r>
-        <w:rPr>
-          <w:rStyle w:val="NormalTok"/>
-        </w:rPr>
-        <w:t xml:space="preserve">fit333 =</w:t>
-      </w:r>
-      <w:r>
-        <w:rPr>
-          <w:rStyle w:val="StringTok"/>
-        </w:rPr>
-        <w:t xml:space="preserve"> </w:t>
-      </w:r>
-      <w:r>
-        <w:rPr>
-          <w:rStyle w:val="NormalTok"/>
-        </w:rPr>
-        <w:t xml:space="preserve">caret</w:t>
-      </w:r>
-      <w:r>
-        <w:rPr>
-          <w:rStyle w:val="OperatorTok"/>
-        </w:rPr>
-        <w:t xml:space="preserve">::</w:t>
-      </w:r>
-      <w:r>
-        <w:rPr>
-          <w:rStyle w:val="KeywordTok"/>
-        </w:rPr>
-        <w:t xml:space="preserve">train</w:t>
-      </w:r>
-      <w:r>
-        <w:rPr>
-          <w:rStyle w:val="NormalTok"/>
-        </w:rPr>
-        <w:t xml:space="preserve">(site_type  </w:t>
-      </w:r>
-      <w:r>
-        <w:rPr>
-          <w:rStyle w:val="OperatorTok"/>
-        </w:rPr>
-        <w:t xml:space="preserve">~</w:t>
-      </w:r>
-      <w:r>
-        <w:rPr>
-          <w:rStyle w:val="StringTok"/>
-        </w:rPr>
-        <w:t xml:space="preserve"> </w:t>
-      </w:r>
-      <w:r>
-        <w:rPr>
-          <w:rStyle w:val="NormalTok"/>
-        </w:rPr>
-        <w:t xml:space="preserve">., </w:t>
-      </w:r>
-      <w:r>
-        <w:rPr>
-          <w:rStyle w:val="DataTypeTok"/>
-        </w:rPr>
-        <w:t xml:space="preserve">data=</w:t>
-      </w:r>
-      <w:r>
-        <w:rPr>
-          <w:rStyle w:val="NormalTok"/>
-        </w:rPr>
-        <w:t xml:space="preserve">data_train_cs_</w:t>
-      </w:r>
-      <w:r>
-        <w:rPr>
-          <w:rStyle w:val="DecValTok"/>
-        </w:rPr>
-        <w:t xml:space="preserve">2</w:t>
-      </w:r>
-      <w:r>
-        <w:rPr>
-          <w:rStyle w:val="NormalTok"/>
-        </w:rPr>
-        <w:t xml:space="preserve">, </w:t>
-      </w:r>
-      <w:r>
-        <w:rPr>
-          <w:rStyle w:val="DataTypeTok"/>
-        </w:rPr>
-        <w:t xml:space="preserve">method=</w:t>
-      </w:r>
-      <w:r>
-        <w:rPr>
-          <w:rStyle w:val="StringTok"/>
-        </w:rPr>
-        <w:t xml:space="preserve">"rpart"</w:t>
-      </w:r>
-      <w:r>
-        <w:rPr>
-          <w:rStyle w:val="NormalTok"/>
-        </w:rPr>
-        <w:t xml:space="preserve">,  </w:t>
-      </w:r>
-      <w:r>
-        <w:rPr>
-          <w:rStyle w:val="DataTypeTok"/>
-        </w:rPr>
-        <w:t xml:space="preserve">trControl =</w:t>
-      </w:r>
-      <w:r>
-        <w:rPr>
-          <w:rStyle w:val="NormalTok"/>
-        </w:rPr>
-        <w:t xml:space="preserve"> fitControl, </w:t>
-      </w:r>
-      <w:r>
-        <w:rPr>
-          <w:rStyle w:val="DataTypeTok"/>
-        </w:rPr>
-        <w:t xml:space="preserve">na.action =</w:t>
-      </w:r>
-      <w:r>
-        <w:rPr>
-          <w:rStyle w:val="NormalTok"/>
-        </w:rPr>
-        <w:t xml:space="preserve"> na.pass, </w:t>
-      </w:r>
-      <w:r>
-        <w:rPr>
-          <w:rStyle w:val="DataTypeTok"/>
-        </w:rPr>
-        <w:t xml:space="preserve">tuneLength =</w:t>
-      </w:r>
-      <w:r>
-        <w:rPr>
-          <w:rStyle w:val="NormalTok"/>
-        </w:rPr>
-        <w:t xml:space="preserve"> </w:t>
-      </w:r>
-      <w:r>
-        <w:rPr>
-          <w:rStyle w:val="DecValTok"/>
-        </w:rPr>
-        <w:t xml:space="preserve">10</w:t>
-      </w:r>
-      <w:r>
-        <w:rPr>
-          <w:rStyle w:val="NormalTok"/>
-        </w:rPr>
-        <w:t xml:space="preserve">) </w:t>
-      </w:r>
-      <w:r>
-        <w:br/>
-      </w:r>
-      <w:r>
-        <w:br/>
-      </w:r>
-      <w:r>
-        <w:rPr>
-          <w:rStyle w:val="KeywordTok"/>
-        </w:rPr>
-        <w:t xml:space="preserve">print</w:t>
-      </w:r>
-      <w:r>
-        <w:rPr>
-          <w:rStyle w:val="NormalTok"/>
-        </w:rPr>
-        <w:t xml:space="preserve">(fit333</w:t>
-      </w:r>
-      <w:r>
-        <w:rPr>
-          <w:rStyle w:val="OperatorTok"/>
-        </w:rPr>
-        <w:t xml:space="preserve">$</w:t>
-      </w:r>
-      <w:r>
-        <w:rPr>
-          <w:rStyle w:val="NormalTok"/>
-        </w:rPr>
-        <w:t xml:space="preserve">results)</w:t>
-      </w:r>
-    </w:p>
-    <w:p>
-      <w:pPr>
-        <w:pStyle w:val="SourceCode"/>
-      </w:pPr>
-      <w:r>
-        <w:rPr>
-          <w:rStyle w:val="VerbatimChar"/>
-        </w:rPr>
-        <w:t xml:space="preserve">##            cp  Accuracy      Kappa AccuracySD    KappaSD</w:t>
-      </w:r>
-      <w:r>
-        <w:br/>
-      </w:r>
-      <w:r>
-        <w:rPr>
-          <w:rStyle w:val="VerbatimChar"/>
-        </w:rPr>
-        <w:t xml:space="preserve">## 1  0.00000000 0.5678317 0.31352926 0.05042386 0.07904404</w:t>
-      </w:r>
-      <w:r>
-        <w:br/>
-      </w:r>
-      <w:r>
-        <w:rPr>
-          <w:rStyle w:val="VerbatimChar"/>
-        </w:rPr>
-        <w:t xml:space="preserve">## 2  0.01718846 0.5887743 0.33613092 0.03847198 0.06119446</w:t>
-      </w:r>
-      <w:r>
-        <w:br/>
-      </w:r>
-      <w:r>
-        <w:rPr>
-          <w:rStyle w:val="VerbatimChar"/>
-        </w:rPr>
-        <w:t xml:space="preserve">## 3  0.03437692 0.5956479 0.35199178 0.04652066 0.07137589</w:t>
-      </w:r>
-      <w:r>
-        <w:br/>
-      </w:r>
-      <w:r>
-        <w:rPr>
-          <w:rStyle w:val="VerbatimChar"/>
-        </w:rPr>
-        <w:t xml:space="preserve">## 4  0.05156538 0.5653588 0.31013682 0.03623826 0.05595739</w:t>
-      </w:r>
-      <w:r>
-        <w:br/>
-      </w:r>
-      <w:r>
-        <w:rPr>
-          <w:rStyle w:val="VerbatimChar"/>
-        </w:rPr>
-        <w:t xml:space="preserve">## 5  0.06875384 0.5573299 0.29596419 0.04319194 0.07709967</w:t>
-      </w:r>
-      <w:r>
-        <w:br/>
-      </w:r>
-      <w:r>
-        <w:rPr>
-          <w:rStyle w:val="VerbatimChar"/>
-        </w:rPr>
-        <w:t xml:space="preserve">## 6  0.08594230 0.5504038 0.28079821 0.05385597 0.09987635</w:t>
-      </w:r>
-      <w:r>
-        <w:br/>
-      </w:r>
-      <w:r>
-        <w:rPr>
-          <w:rStyle w:val="VerbatimChar"/>
-        </w:rPr>
-        <w:t xml:space="preserve">## 7  0.10313076 0.5491731 0.27841859 0.05375929 0.09760818</w:t>
-      </w:r>
-      <w:r>
-        <w:br/>
-      </w:r>
-      <w:r>
-        <w:rPr>
-          <w:rStyle w:val="VerbatimChar"/>
-        </w:rPr>
-        <w:t xml:space="preserve">## 8  0.12031921 0.5127377 0.20831002 0.05614535 0.10650042</w:t>
-      </w:r>
-      <w:r>
-        <w:br/>
-      </w:r>
-      <w:r>
-        <w:rPr>
-          <w:rStyle w:val="VerbatimChar"/>
-        </w:rPr>
-        <w:t xml:space="preserve">## 9  0.13750767 0.4886614 0.14254839 0.04414447 0.10079818</w:t>
-      </w:r>
-      <w:r>
-        <w:br/>
-      </w:r>
-      <w:r>
-        <w:rPr>
-          <w:rStyle w:val="VerbatimChar"/>
-        </w:rPr>
-        <w:t xml:space="preserve">## 10 0.15469613 0.4638441 0.08065302 0.03533096 0.08732622</w:t>
-      </w:r>
-    </w:p>
-    <w:p>
-      <w:pPr>
-        <w:pStyle w:val="SourceCode"/>
-      </w:pPr>
-      <w:r>
-        <w:rPr>
-          <w:rStyle w:val="NormalTok"/>
-        </w:rPr>
-        <w:t xml:space="preserve">cs_best_tree &lt;-</w:t>
-      </w:r>
-      <w:r>
-        <w:rPr>
-          <w:rStyle w:val="StringTok"/>
-        </w:rPr>
-        <w:t xml:space="preserve"> </w:t>
-      </w:r>
-      <w:r>
-        <w:rPr>
-          <w:rStyle w:val="KeywordTok"/>
-        </w:rPr>
-        <w:t xml:space="preserve">prp</w:t>
-      </w:r>
-      <w:r>
-        <w:rPr>
-          <w:rStyle w:val="NormalTok"/>
-        </w:rPr>
-        <w:t xml:space="preserve">(fit333</w:t>
-      </w:r>
-      <w:r>
-        <w:rPr>
-          <w:rStyle w:val="OperatorTok"/>
-        </w:rPr>
-        <w:t xml:space="preserve">$</w:t>
-      </w:r>
-      <w:r>
-        <w:rPr>
-          <w:rStyle w:val="NormalTok"/>
-        </w:rPr>
-        <w:t xml:space="preserve">finalModel, </w:t>
-      </w:r>
-      <w:r>
-        <w:rPr>
-          <w:rStyle w:val="DataTypeTok"/>
-        </w:rPr>
-        <w:t xml:space="preserve">extra =</w:t>
-      </w:r>
-      <w:r>
-        <w:rPr>
-          <w:rStyle w:val="NormalTok"/>
-        </w:rPr>
-        <w:t xml:space="preserve"> </w:t>
-      </w:r>
-      <w:r>
-        <w:rPr>
-          <w:rStyle w:val="DecValTok"/>
-        </w:rPr>
-        <w:t xml:space="preserve">8</w:t>
-      </w:r>
-      <w:r>
-        <w:rPr>
-          <w:rStyle w:val="NormalTok"/>
-        </w:rPr>
-        <w:t xml:space="preserve">, </w:t>
-      </w:r>
-      <w:r>
-        <w:rPr>
-          <w:rStyle w:val="DataTypeTok"/>
-        </w:rPr>
-        <w:t xml:space="preserve">type =</w:t>
-      </w:r>
-      <w:r>
-        <w:rPr>
-          <w:rStyle w:val="NormalTok"/>
-        </w:rPr>
-        <w:t xml:space="preserve"> </w:t>
-      </w:r>
-      <w:r>
-        <w:rPr>
-          <w:rStyle w:val="DecValTok"/>
-        </w:rPr>
-        <w:t xml:space="preserve">2</w:t>
-      </w:r>
-      <w:r>
-        <w:rPr>
-          <w:rStyle w:val="NormalTok"/>
-        </w:rPr>
-        <w:t xml:space="preserve">, </w:t>
-      </w:r>
-      <w:r>
-        <w:rPr>
-          <w:rStyle w:val="DataTypeTok"/>
-        </w:rPr>
-        <w:t xml:space="preserve">main =</w:t>
-      </w:r>
-      <w:r>
-        <w:rPr>
-          <w:rStyle w:val="NormalTok"/>
-        </w:rPr>
-        <w:t xml:space="preserve"> </w:t>
-      </w:r>
-      <w:r>
-        <w:rPr>
-          <w:rStyle w:val="StringTok"/>
-        </w:rPr>
-        <w:t xml:space="preserve">"Key Water Quality Predictors of Citizen Science Data"</w:t>
+        <w:t xml:space="preserve">"Major Water Quality Predictors of Island Side"</w:t>
       </w:r>
       <w:r>
         <w:rPr>
@@ -16025,6 +14272,2094 @@
                   </pic:nvPicPr>
                   <pic:blipFill>
                     <a:blip r:embed="rId39"/>
+                    <a:stretch>
+                      <a:fillRect/>
+                    </a:stretch>
+                  </pic:blipFill>
+                  <pic:spPr bwMode="auto">
+                    <a:xfrm>
+                      <a:off x="0" y="0"/>
+                      <a:ext cx="4620126" cy="3696101"/>
+                    </a:xfrm>
+                    <a:prstGeom prst="rect">
+                      <a:avLst/>
+                    </a:prstGeom>
+                    <a:noFill/>
+                    <a:ln w="9525">
+                      <a:noFill/>
+                      <a:headEnd/>
+                      <a:tailEnd/>
+                    </a:ln>
+                  </pic:spPr>
+                </pic:pic>
+              </a:graphicData>
+            </a:graphic>
+          </wp:inline>
+        </w:drawing>
+      </w:r>
+    </w:p>
+    <w:p>
+      <w:pPr>
+        <w:pStyle w:val="SourceCode"/>
+      </w:pPr>
+      <w:r>
+        <w:rPr>
+          <w:rStyle w:val="NormalTok"/>
+        </w:rPr>
+        <w:t xml:space="preserve">ww=</w:t>
+      </w:r>
+      <w:r>
+        <w:rPr>
+          <w:rStyle w:val="FloatTok"/>
+        </w:rPr>
+        <w:t xml:space="preserve">17.8</w:t>
+      </w:r>
+      <w:r>
+        <w:rPr>
+          <w:rStyle w:val="OperatorTok"/>
+        </w:rPr>
+        <w:t xml:space="preserve">/</w:t>
+      </w:r>
+      <w:r>
+        <w:rPr>
+          <w:rStyle w:val="FloatTok"/>
+        </w:rPr>
+        <w:t xml:space="preserve">2.54</w:t>
+      </w:r>
+      <w:r>
+        <w:rPr>
+          <w:rStyle w:val="NormalTok"/>
+        </w:rPr>
+        <w:t xml:space="preserve">; wh=ww; </w:t>
+      </w:r>
+      <w:r>
+        <w:rPr>
+          <w:rStyle w:val="CommentTok"/>
+        </w:rPr>
+        <w:t xml:space="preserve">#for saving plot</w:t>
+      </w:r>
+      <w:r>
+        <w:br/>
+      </w:r>
+      <w:r>
+        <w:br/>
+      </w:r>
+      <w:r>
+        <w:rPr>
+          <w:rStyle w:val="KeywordTok"/>
+        </w:rPr>
+        <w:t xml:space="preserve">dev.print</w:t>
+      </w:r>
+      <w:r>
+        <w:rPr>
+          <w:rStyle w:val="NormalTok"/>
+        </w:rPr>
+        <w:t xml:space="preserve">(</w:t>
+      </w:r>
+      <w:r>
+        <w:rPr>
+          <w:rStyle w:val="DataTypeTok"/>
+        </w:rPr>
+        <w:t xml:space="preserve">device=</w:t>
+      </w:r>
+      <w:r>
+        <w:rPr>
+          <w:rStyle w:val="NormalTok"/>
+        </w:rPr>
+        <w:t xml:space="preserve">png,</w:t>
+      </w:r>
+      <w:r>
+        <w:rPr>
+          <w:rStyle w:val="DataTypeTok"/>
+        </w:rPr>
+        <w:t xml:space="preserve">width=</w:t>
+      </w:r>
+      <w:r>
+        <w:rPr>
+          <w:rStyle w:val="NormalTok"/>
+        </w:rPr>
+        <w:t xml:space="preserve">ww,</w:t>
+      </w:r>
+      <w:r>
+        <w:rPr>
+          <w:rStyle w:val="DataTypeTok"/>
+        </w:rPr>
+        <w:t xml:space="preserve">height=</w:t>
+      </w:r>
+      <w:r>
+        <w:rPr>
+          <w:rStyle w:val="NormalTok"/>
+        </w:rPr>
+        <w:t xml:space="preserve">wh,</w:t>
+      </w:r>
+      <w:r>
+        <w:rPr>
+          <w:rStyle w:val="DataTypeTok"/>
+        </w:rPr>
+        <w:t xml:space="preserve">units=</w:t>
+      </w:r>
+      <w:r>
+        <w:rPr>
+          <w:rStyle w:val="StringTok"/>
+        </w:rPr>
+        <w:t xml:space="preserve">"in"</w:t>
+      </w:r>
+      <w:r>
+        <w:rPr>
+          <w:rStyle w:val="NormalTok"/>
+        </w:rPr>
+        <w:t xml:space="preserve">,</w:t>
+      </w:r>
+      <w:r>
+        <w:rPr>
+          <w:rStyle w:val="DataTypeTok"/>
+        </w:rPr>
+        <w:t xml:space="preserve">res=</w:t>
+      </w:r>
+      <w:r>
+        <w:rPr>
+          <w:rStyle w:val="DecValTok"/>
+        </w:rPr>
+        <w:t xml:space="preserve">600</w:t>
+      </w:r>
+      <w:r>
+        <w:rPr>
+          <w:rStyle w:val="NormalTok"/>
+        </w:rPr>
+        <w:t xml:space="preserve">,</w:t>
+      </w:r>
+      <w:r>
+        <w:rPr>
+          <w:rStyle w:val="DataTypeTok"/>
+        </w:rPr>
+        <w:t xml:space="preserve">file=</w:t>
+      </w:r>
+      <w:r>
+        <w:rPr>
+          <w:rStyle w:val="StringTok"/>
+        </w:rPr>
+        <w:t xml:space="preserve">"cs_not_best_tree.png"</w:t>
+      </w:r>
+      <w:r>
+        <w:rPr>
+          <w:rStyle w:val="NormalTok"/>
+        </w:rPr>
+        <w:t xml:space="preserve">) </w:t>
+      </w:r>
+      <w:r>
+        <w:rPr>
+          <w:rStyle w:val="CommentTok"/>
+        </w:rPr>
+        <w:t xml:space="preserve">#save tree to file</w:t>
+      </w:r>
+    </w:p>
+    <w:p>
+      <w:pPr>
+        <w:pStyle w:val="SourceCode"/>
+      </w:pPr>
+      <w:r>
+        <w:rPr>
+          <w:rStyle w:val="VerbatimChar"/>
+        </w:rPr>
+        <w:t xml:space="preserve">## png </w:t>
+      </w:r>
+      <w:r>
+        <w:br/>
+      </w:r>
+      <w:r>
+        <w:rPr>
+          <w:rStyle w:val="VerbatimChar"/>
+        </w:rPr>
+        <w:t xml:space="preserve">##   2</w:t>
+      </w:r>
+    </w:p>
+    <w:p>
+      <w:pPr>
+        <w:pStyle w:val="FirstParagraph"/>
+      </w:pPr>
+      <w:r>
+        <w:t xml:space="preserve">Well it appears that salinity prevails once again! The overwhelming success of salinity as a predictor suggests that the issue here is not with our predictors but actually with our outcome. Island side is too strongly influenced by salinity that our model cannot develop a method by which better accuracy is produced through the addition of further variables. This is very interesting information, however it does not address our overall objective to measure the efficacy of citizen science data collection. For this assessment, our alternate outcome of site type is more appropriate.</w:t>
+      </w:r>
+    </w:p>
+    <w:p>
+      <w:pPr>
+        <w:pStyle w:val="BodyText"/>
+      </w:pPr>
+      <w:r>
+        <w:t xml:space="preserve">We will end with a model evauation of site type.</w:t>
+      </w:r>
+    </w:p>
+    <w:p>
+      <w:pPr>
+        <w:pStyle w:val="SourceCode"/>
+      </w:pPr>
+      <w:r>
+        <w:rPr>
+          <w:rStyle w:val="NormalTok"/>
+        </w:rPr>
+        <w:t xml:space="preserve">cs_only_site &lt;-</w:t>
+      </w:r>
+      <w:r>
+        <w:rPr>
+          <w:rStyle w:val="StringTok"/>
+        </w:rPr>
+        <w:t xml:space="preserve"> </w:t>
+      </w:r>
+      <w:r>
+        <w:rPr>
+          <w:rStyle w:val="NormalTok"/>
+        </w:rPr>
+        <w:t xml:space="preserve">outcome_</w:t>
+      </w:r>
+      <w:r>
+        <w:rPr>
+          <w:rStyle w:val="DecValTok"/>
+        </w:rPr>
+        <w:t xml:space="preserve">2</w:t>
+      </w:r>
+      <w:r>
+        <w:rPr>
+          <w:rStyle w:val="NormalTok"/>
+        </w:rPr>
+        <w:t xml:space="preserve"> </w:t>
+      </w:r>
+      <w:r>
+        <w:rPr>
+          <w:rStyle w:val="OperatorTok"/>
+        </w:rPr>
+        <w:t xml:space="preserve">%&gt;%</w:t>
+      </w:r>
+      <w:r>
+        <w:rPr>
+          <w:rStyle w:val="StringTok"/>
+        </w:rPr>
+        <w:t xml:space="preserve"> </w:t>
+      </w:r>
+      <w:r>
+        <w:rPr>
+          <w:rStyle w:val="NormalTok"/>
+        </w:rPr>
+        <w:t xml:space="preserve">dplyr</w:t>
+      </w:r>
+      <w:r>
+        <w:rPr>
+          <w:rStyle w:val="OperatorTok"/>
+        </w:rPr>
+        <w:t xml:space="preserve">::</w:t>
+      </w:r>
+      <w:r>
+        <w:rPr>
+          <w:rStyle w:val="KeywordTok"/>
+        </w:rPr>
+        <w:t xml:space="preserve">select</w:t>
+      </w:r>
+      <w:r>
+        <w:rPr>
+          <w:rStyle w:val="NormalTok"/>
+        </w:rPr>
+        <w:t xml:space="preserve">(</w:t>
+      </w:r>
+      <w:r>
+        <w:rPr>
+          <w:rStyle w:val="OperatorTok"/>
+        </w:rPr>
+        <w:t xml:space="preserve">-</w:t>
+      </w:r>
+      <w:r>
+        <w:rPr>
+          <w:rStyle w:val="NormalTok"/>
+        </w:rPr>
+        <w:t xml:space="preserve">Month, </w:t>
+      </w:r>
+      <w:r>
+        <w:rPr>
+          <w:rStyle w:val="OperatorTok"/>
+        </w:rPr>
+        <w:t xml:space="preserve">-</w:t>
+      </w:r>
+      <w:r>
+        <w:rPr>
+          <w:rStyle w:val="NormalTok"/>
+        </w:rPr>
+        <w:t xml:space="preserve">Day, </w:t>
+      </w:r>
+      <w:r>
+        <w:rPr>
+          <w:rStyle w:val="OperatorTok"/>
+        </w:rPr>
+        <w:t xml:space="preserve">-</w:t>
+      </w:r>
+      <w:r>
+        <w:rPr>
+          <w:rStyle w:val="NormalTok"/>
+        </w:rPr>
+        <w:t xml:space="preserve">Year, </w:t>
+      </w:r>
+      <w:r>
+        <w:rPr>
+          <w:rStyle w:val="OperatorTok"/>
+        </w:rPr>
+        <w:t xml:space="preserve">-</w:t>
+      </w:r>
+      <w:r>
+        <w:rPr>
+          <w:rStyle w:val="NormalTok"/>
+        </w:rPr>
+        <w:t xml:space="preserve">military_time, </w:t>
+      </w:r>
+      <w:r>
+        <w:rPr>
+          <w:rStyle w:val="OperatorTok"/>
+        </w:rPr>
+        <w:t xml:space="preserve">-</w:t>
+      </w:r>
+      <w:r>
+        <w:rPr>
+          <w:rStyle w:val="NormalTok"/>
+        </w:rPr>
+        <w:t xml:space="preserve">group_name)</w:t>
+      </w:r>
+      <w:r>
+        <w:br/>
+      </w:r>
+      <w:r>
+        <w:br/>
+      </w:r>
+      <w:r>
+        <w:rPr>
+          <w:rStyle w:val="NormalTok"/>
+        </w:rPr>
+        <w:t xml:space="preserve">cs_only_side &lt;-</w:t>
+      </w:r>
+      <w:r>
+        <w:rPr>
+          <w:rStyle w:val="StringTok"/>
+        </w:rPr>
+        <w:t xml:space="preserve"> </w:t>
+      </w:r>
+      <w:r>
+        <w:rPr>
+          <w:rStyle w:val="KeywordTok"/>
+        </w:rPr>
+        <w:t xml:space="preserve">na.omit</w:t>
+      </w:r>
+      <w:r>
+        <w:rPr>
+          <w:rStyle w:val="NormalTok"/>
+        </w:rPr>
+        <w:t xml:space="preserve">(cs_only_site)</w:t>
+      </w:r>
+      <w:r>
+        <w:br/>
+      </w:r>
+      <w:r>
+        <w:br/>
+      </w:r>
+      <w:r>
+        <w:rPr>
+          <w:rStyle w:val="KeywordTok"/>
+        </w:rPr>
+        <w:t xml:space="preserve">glimpse</w:t>
+      </w:r>
+      <w:r>
+        <w:rPr>
+          <w:rStyle w:val="NormalTok"/>
+        </w:rPr>
+        <w:t xml:space="preserve">(cs_only_site)</w:t>
+      </w:r>
+    </w:p>
+    <w:p>
+      <w:pPr>
+        <w:pStyle w:val="SourceCode"/>
+      </w:pPr>
+      <w:r>
+        <w:rPr>
+          <w:rStyle w:val="VerbatimChar"/>
+        </w:rPr>
+        <w:t xml:space="preserve">## Observations: 459</w:t>
+      </w:r>
+      <w:r>
+        <w:br/>
+      </w:r>
+      <w:r>
+        <w:rPr>
+          <w:rStyle w:val="VerbatimChar"/>
+        </w:rPr>
+        <w:t xml:space="preserve">## Variables: 6</w:t>
+      </w:r>
+      <w:r>
+        <w:br/>
+      </w:r>
+      <w:r>
+        <w:rPr>
+          <w:rStyle w:val="VerbatimChar"/>
+        </w:rPr>
+        <w:t xml:space="preserve">## $ site_type        &lt;fct&gt; Coral Reef, Coral Reef, Coral Reef, Seagrass/...</w:t>
+      </w:r>
+      <w:r>
+        <w:br/>
+      </w:r>
+      <w:r>
+        <w:rPr>
+          <w:rStyle w:val="VerbatimChar"/>
+        </w:rPr>
+        <w:t xml:space="preserve">## $ ph               &lt;dbl&gt; 8.4, 8.2, 8.4, 8.0, 8.0, 8.0, 8.4, 8.2, 8.0, ...</w:t>
+      </w:r>
+      <w:r>
+        <w:br/>
+      </w:r>
+      <w:r>
+        <w:rPr>
+          <w:rStyle w:val="VerbatimChar"/>
+        </w:rPr>
+        <w:t xml:space="preserve">## $ ammonia          &lt;dbl&gt; 0.0, 0.0, 0.0, 0.0, 0.0, 0.0, 0.0, 0.0, 0.0, ...</w:t>
+      </w:r>
+      <w:r>
+        <w:br/>
+      </w:r>
+      <w:r>
+        <w:rPr>
+          <w:rStyle w:val="VerbatimChar"/>
+        </w:rPr>
+        <w:t xml:space="preserve">## $ dissolved_oxygen &lt;dbl&gt; 4.0, 4.0, 6.0, 4.0, 5.0, 6.0, 6.0, 5.0, 5.0, ...</w:t>
+      </w:r>
+      <w:r>
+        <w:br/>
+      </w:r>
+      <w:r>
+        <w:rPr>
+          <w:rStyle w:val="VerbatimChar"/>
+        </w:rPr>
+        <w:t xml:space="preserve">## $ water_temp       &lt;dbl&gt; 23.5, 21.0, 36.0, 18.0, 18.0, 18.3, 23.0, 18....</w:t>
+      </w:r>
+      <w:r>
+        <w:br/>
+      </w:r>
+      <w:r>
+        <w:rPr>
+          <w:rStyle w:val="VerbatimChar"/>
+        </w:rPr>
+        <w:t xml:space="preserve">## $ salinity         &lt;dbl&gt; 40, 44, 35, 30, 33, 35, 40, 30, 35, 25, 35, 3...</w:t>
+      </w:r>
+    </w:p>
+    <w:p>
+      <w:pPr>
+        <w:pStyle w:val="SourceCode"/>
+      </w:pPr>
+      <w:r>
+        <w:rPr>
+          <w:rStyle w:val="KeywordTok"/>
+        </w:rPr>
+        <w:t xml:space="preserve">set.seed</w:t>
+      </w:r>
+      <w:r>
+        <w:rPr>
+          <w:rStyle w:val="NormalTok"/>
+        </w:rPr>
+        <w:t xml:space="preserve">(</w:t>
+      </w:r>
+      <w:r>
+        <w:rPr>
+          <w:rStyle w:val="DecValTok"/>
+        </w:rPr>
+        <w:t xml:space="preserve">123</w:t>
+      </w:r>
+      <w:r>
+        <w:rPr>
+          <w:rStyle w:val="NormalTok"/>
+        </w:rPr>
+        <w:t xml:space="preserve">)</w:t>
+      </w:r>
+      <w:r>
+        <w:br/>
+      </w:r>
+      <w:r>
+        <w:br/>
+      </w:r>
+      <w:r>
+        <w:rPr>
+          <w:rStyle w:val="NormalTok"/>
+        </w:rPr>
+        <w:t xml:space="preserve">trainset &lt;-</w:t>
+      </w:r>
+      <w:r>
+        <w:rPr>
+          <w:rStyle w:val="StringTok"/>
+        </w:rPr>
+        <w:t xml:space="preserve"> </w:t>
+      </w:r>
+      <w:r>
+        <w:rPr>
+          <w:rStyle w:val="NormalTok"/>
+        </w:rPr>
+        <w:t xml:space="preserve">caret</w:t>
+      </w:r>
+      <w:r>
+        <w:rPr>
+          <w:rStyle w:val="OperatorTok"/>
+        </w:rPr>
+        <w:t xml:space="preserve">::</w:t>
+      </w:r>
+      <w:r>
+        <w:rPr>
+          <w:rStyle w:val="KeywordTok"/>
+        </w:rPr>
+        <w:t xml:space="preserve">createDataPartition</w:t>
+      </w:r>
+      <w:r>
+        <w:rPr>
+          <w:rStyle w:val="NormalTok"/>
+        </w:rPr>
+        <w:t xml:space="preserve">(</w:t>
+      </w:r>
+      <w:r>
+        <w:rPr>
+          <w:rStyle w:val="DataTypeTok"/>
+        </w:rPr>
+        <w:t xml:space="preserve">y =</w:t>
+      </w:r>
+      <w:r>
+        <w:rPr>
+          <w:rStyle w:val="NormalTok"/>
+        </w:rPr>
+        <w:t xml:space="preserve"> cs_only_site</w:t>
+      </w:r>
+      <w:r>
+        <w:rPr>
+          <w:rStyle w:val="OperatorTok"/>
+        </w:rPr>
+        <w:t xml:space="preserve">$</w:t>
+      </w:r>
+      <w:r>
+        <w:rPr>
+          <w:rStyle w:val="NormalTok"/>
+        </w:rPr>
+        <w:t xml:space="preserve">site_type, </w:t>
+      </w:r>
+      <w:r>
+        <w:rPr>
+          <w:rStyle w:val="DataTypeTok"/>
+        </w:rPr>
+        <w:t xml:space="preserve">p =</w:t>
+      </w:r>
+      <w:r>
+        <w:rPr>
+          <w:rStyle w:val="NormalTok"/>
+        </w:rPr>
+        <w:t xml:space="preserve"> </w:t>
+      </w:r>
+      <w:r>
+        <w:rPr>
+          <w:rStyle w:val="FloatTok"/>
+        </w:rPr>
+        <w:t xml:space="preserve">0.7</w:t>
+      </w:r>
+      <w:r>
+        <w:rPr>
+          <w:rStyle w:val="NormalTok"/>
+        </w:rPr>
+        <w:t xml:space="preserve">, </w:t>
+      </w:r>
+      <w:r>
+        <w:rPr>
+          <w:rStyle w:val="DataTypeTok"/>
+        </w:rPr>
+        <w:t xml:space="preserve">list =</w:t>
+      </w:r>
+      <w:r>
+        <w:rPr>
+          <w:rStyle w:val="NormalTok"/>
+        </w:rPr>
+        <w:t xml:space="preserve"> </w:t>
+      </w:r>
+      <w:r>
+        <w:rPr>
+          <w:rStyle w:val="OtherTok"/>
+        </w:rPr>
+        <w:t xml:space="preserve">FALSE</w:t>
+      </w:r>
+      <w:r>
+        <w:rPr>
+          <w:rStyle w:val="NormalTok"/>
+        </w:rPr>
+        <w:t xml:space="preserve">)</w:t>
+      </w:r>
+      <w:r>
+        <w:br/>
+      </w:r>
+      <w:r>
+        <w:br/>
+      </w:r>
+      <w:r>
+        <w:rPr>
+          <w:rStyle w:val="CommentTok"/>
+        </w:rPr>
+        <w:t xml:space="preserve">#Extract observations/rows for training and assign to new variable</w:t>
+      </w:r>
+      <w:r>
+        <w:br/>
+      </w:r>
+      <w:r>
+        <w:rPr>
+          <w:rStyle w:val="NormalTok"/>
+        </w:rPr>
+        <w:t xml:space="preserve">data_train_cs_</w:t>
+      </w:r>
+      <w:r>
+        <w:rPr>
+          <w:rStyle w:val="DecValTok"/>
+        </w:rPr>
+        <w:t xml:space="preserve">2</w:t>
+      </w:r>
+      <w:r>
+        <w:rPr>
+          <w:rStyle w:val="NormalTok"/>
+        </w:rPr>
+        <w:t xml:space="preserve"> =</w:t>
+      </w:r>
+      <w:r>
+        <w:rPr>
+          <w:rStyle w:val="StringTok"/>
+        </w:rPr>
+        <w:t xml:space="preserve"> </w:t>
+      </w:r>
+      <w:r>
+        <w:rPr>
+          <w:rStyle w:val="NormalTok"/>
+        </w:rPr>
+        <w:t xml:space="preserve">cs_only_site[trainset,] </w:t>
+      </w:r>
+      <w:r>
+        <w:br/>
+      </w:r>
+      <w:r>
+        <w:br/>
+      </w:r>
+      <w:r>
+        <w:rPr>
+          <w:rStyle w:val="CommentTok"/>
+        </w:rPr>
+        <w:t xml:space="preserve">#Same as above but for the test set</w:t>
+      </w:r>
+      <w:r>
+        <w:br/>
+      </w:r>
+      <w:r>
+        <w:rPr>
+          <w:rStyle w:val="NormalTok"/>
+        </w:rPr>
+        <w:t xml:space="preserve">data_test_cs_</w:t>
+      </w:r>
+      <w:r>
+        <w:rPr>
+          <w:rStyle w:val="DecValTok"/>
+        </w:rPr>
+        <w:t xml:space="preserve">2</w:t>
+      </w:r>
+      <w:r>
+        <w:rPr>
+          <w:rStyle w:val="NormalTok"/>
+        </w:rPr>
+        <w:t xml:space="preserve"> =</w:t>
+      </w:r>
+      <w:r>
+        <w:rPr>
+          <w:rStyle w:val="StringTok"/>
+        </w:rPr>
+        <w:t xml:space="preserve"> </w:t>
+      </w:r>
+      <w:r>
+        <w:rPr>
+          <w:rStyle w:val="NormalTok"/>
+        </w:rPr>
+        <w:t xml:space="preserve">cs_only_site[</w:t>
+      </w:r>
+      <w:r>
+        <w:rPr>
+          <w:rStyle w:val="OperatorTok"/>
+        </w:rPr>
+        <w:t xml:space="preserve">-</w:t>
+      </w:r>
+      <w:r>
+        <w:rPr>
+          <w:rStyle w:val="NormalTok"/>
+        </w:rPr>
+        <w:t xml:space="preserve">trainset,] </w:t>
+      </w:r>
+    </w:p>
+    <w:p>
+      <w:pPr>
+        <w:pStyle w:val="SourceCode"/>
+      </w:pPr>
+      <w:r>
+        <w:rPr>
+          <w:rStyle w:val="NormalTok"/>
+        </w:rPr>
+        <w:t xml:space="preserve">mlr</w:t>
+      </w:r>
+      <w:r>
+        <w:rPr>
+          <w:rStyle w:val="OperatorTok"/>
+        </w:rPr>
+        <w:t xml:space="preserve">::</w:t>
+      </w:r>
+      <w:r>
+        <w:rPr>
+          <w:rStyle w:val="KeywordTok"/>
+        </w:rPr>
+        <w:t xml:space="preserve">measureACC</w:t>
+      </w:r>
+      <w:r>
+        <w:rPr>
+          <w:rStyle w:val="NormalTok"/>
+        </w:rPr>
+        <w:t xml:space="preserve">(</w:t>
+      </w:r>
+      <w:r>
+        <w:rPr>
+          <w:rStyle w:val="StringTok"/>
+        </w:rPr>
+        <w:t xml:space="preserve">"Seagrass/Mangrove"</w:t>
+      </w:r>
+      <w:r>
+        <w:rPr>
+          <w:rStyle w:val="NormalTok"/>
+        </w:rPr>
+        <w:t xml:space="preserve">, cs_only_site</w:t>
+      </w:r>
+      <w:r>
+        <w:rPr>
+          <w:rStyle w:val="OperatorTok"/>
+        </w:rPr>
+        <w:t xml:space="preserve">$</w:t>
+      </w:r>
+      <w:r>
+        <w:rPr>
+          <w:rStyle w:val="NormalTok"/>
+        </w:rPr>
+        <w:t xml:space="preserve">site_type)</w:t>
+      </w:r>
+    </w:p>
+    <w:p>
+      <w:pPr>
+        <w:pStyle w:val="SourceCode"/>
+      </w:pPr>
+      <w:r>
+        <w:rPr>
+          <w:rStyle w:val="VerbatimChar"/>
+        </w:rPr>
+        <w:t xml:space="preserve">## [1] 0.4400871</w:t>
+      </w:r>
+    </w:p>
+    <w:p>
+      <w:pPr>
+        <w:pStyle w:val="SourceCode"/>
+      </w:pPr>
+      <w:r>
+        <w:rPr>
+          <w:rStyle w:val="KeywordTok"/>
+        </w:rPr>
+        <w:t xml:space="preserve">set.seed</w:t>
+      </w:r>
+      <w:r>
+        <w:rPr>
+          <w:rStyle w:val="NormalTok"/>
+        </w:rPr>
+        <w:t xml:space="preserve">(</w:t>
+      </w:r>
+      <w:r>
+        <w:rPr>
+          <w:rStyle w:val="DecValTok"/>
+        </w:rPr>
+        <w:t xml:space="preserve">1111</w:t>
+      </w:r>
+      <w:r>
+        <w:rPr>
+          <w:rStyle w:val="NormalTok"/>
+        </w:rPr>
+        <w:t xml:space="preserve">) </w:t>
+      </w:r>
+      <w:r>
+        <w:rPr>
+          <w:rStyle w:val="CommentTok"/>
+        </w:rPr>
+        <w:t xml:space="preserve">#To keep reproducibility</w:t>
+      </w:r>
+      <w:r>
+        <w:br/>
+      </w:r>
+      <w:r>
+        <w:br/>
+      </w:r>
+      <w:r>
+        <w:rPr>
+          <w:rStyle w:val="NormalTok"/>
+        </w:rPr>
+        <w:t xml:space="preserve">outcomename =</w:t>
+      </w:r>
+      <w:r>
+        <w:rPr>
+          <w:rStyle w:val="StringTok"/>
+        </w:rPr>
+        <w:t xml:space="preserve"> "site_type"</w:t>
+      </w:r>
+      <w:r>
+        <w:rPr>
+          <w:rStyle w:val="NormalTok"/>
+        </w:rPr>
+        <w:t xml:space="preserve"> </w:t>
+      </w:r>
+      <w:r>
+        <w:rPr>
+          <w:rStyle w:val="CommentTok"/>
+        </w:rPr>
+        <w:t xml:space="preserve">#Name of outcome of interest</w:t>
+      </w:r>
+      <w:r>
+        <w:br/>
+      </w:r>
+      <w:r>
+        <w:br/>
+      </w:r>
+      <w:r>
+        <w:rPr>
+          <w:rStyle w:val="NormalTok"/>
+        </w:rPr>
+        <w:t xml:space="preserve">fitControl &lt;-</w:t>
+      </w:r>
+      <w:r>
+        <w:rPr>
+          <w:rStyle w:val="StringTok"/>
+        </w:rPr>
+        <w:t xml:space="preserve"> </w:t>
+      </w:r>
+      <w:r>
+        <w:rPr>
+          <w:rStyle w:val="KeywordTok"/>
+        </w:rPr>
+        <w:t xml:space="preserve">trainControl</w:t>
+      </w:r>
+      <w:r>
+        <w:rPr>
+          <w:rStyle w:val="NormalTok"/>
+        </w:rPr>
+        <w:t xml:space="preserve">(</w:t>
+      </w:r>
+      <w:r>
+        <w:rPr>
+          <w:rStyle w:val="DataTypeTok"/>
+        </w:rPr>
+        <w:t xml:space="preserve">method=</w:t>
+      </w:r>
+      <w:r>
+        <w:rPr>
+          <w:rStyle w:val="StringTok"/>
+        </w:rPr>
+        <w:t xml:space="preserve">"repeatedcv"</w:t>
+      </w:r>
+      <w:r>
+        <w:rPr>
+          <w:rStyle w:val="NormalTok"/>
+        </w:rPr>
+        <w:t xml:space="preserve">,</w:t>
+      </w:r>
+      <w:r>
+        <w:rPr>
+          <w:rStyle w:val="DataTypeTok"/>
+        </w:rPr>
+        <w:t xml:space="preserve">number=</w:t>
+      </w:r>
+      <w:r>
+        <w:rPr>
+          <w:rStyle w:val="DecValTok"/>
+        </w:rPr>
+        <w:t xml:space="preserve">5</w:t>
+      </w:r>
+      <w:r>
+        <w:rPr>
+          <w:rStyle w:val="NormalTok"/>
+        </w:rPr>
+        <w:t xml:space="preserve">,</w:t>
+      </w:r>
+      <w:r>
+        <w:rPr>
+          <w:rStyle w:val="DataTypeTok"/>
+        </w:rPr>
+        <w:t xml:space="preserve">repeats=</w:t>
+      </w:r>
+      <w:r>
+        <w:rPr>
+          <w:rStyle w:val="DecValTok"/>
+        </w:rPr>
+        <w:t xml:space="preserve">5</w:t>
+      </w:r>
+      <w:r>
+        <w:rPr>
+          <w:rStyle w:val="NormalTok"/>
+        </w:rPr>
+        <w:t xml:space="preserve">) </w:t>
+      </w:r>
+      <w:r>
+        <w:rPr>
+          <w:rStyle w:val="CommentTok"/>
+        </w:rPr>
+        <w:t xml:space="preserve">#Sets K-fold cross-validation.</w:t>
+      </w:r>
+      <w:r>
+        <w:br/>
+      </w:r>
+      <w:r>
+        <w:br/>
+      </w:r>
+      <w:r>
+        <w:rPr>
+          <w:rStyle w:val="NormalTok"/>
+        </w:rPr>
+        <w:t xml:space="preserve">Npred &lt;-</w:t>
+      </w:r>
+      <w:r>
+        <w:rPr>
+          <w:rStyle w:val="StringTok"/>
+        </w:rPr>
+        <w:t xml:space="preserve"> </w:t>
+      </w:r>
+      <w:r>
+        <w:rPr>
+          <w:rStyle w:val="KeywordTok"/>
+        </w:rPr>
+        <w:t xml:space="preserve">ncol</w:t>
+      </w:r>
+      <w:r>
+        <w:rPr>
+          <w:rStyle w:val="NormalTok"/>
+        </w:rPr>
+        <w:t xml:space="preserve">(data_train_cs_</w:t>
+      </w:r>
+      <w:r>
+        <w:rPr>
+          <w:rStyle w:val="DecValTok"/>
+        </w:rPr>
+        <w:t xml:space="preserve">2</w:t>
+      </w:r>
+      <w:r>
+        <w:rPr>
+          <w:rStyle w:val="NormalTok"/>
+        </w:rPr>
+        <w:t xml:space="preserve">)</w:t>
+      </w:r>
+      <w:r>
+        <w:rPr>
+          <w:rStyle w:val="OperatorTok"/>
+        </w:rPr>
+        <w:t xml:space="preserve">-</w:t>
+      </w:r>
+      <w:r>
+        <w:rPr>
+          <w:rStyle w:val="DecValTok"/>
+        </w:rPr>
+        <w:t xml:space="preserve">1</w:t>
+      </w:r>
+      <w:r>
+        <w:rPr>
+          <w:rStyle w:val="NormalTok"/>
+        </w:rPr>
+        <w:t xml:space="preserve"> </w:t>
+      </w:r>
+      <w:r>
+        <w:rPr>
+          <w:rStyle w:val="CommentTok"/>
+        </w:rPr>
+        <w:t xml:space="preserve">#Sets predictors minus the outcome in column 1.</w:t>
+      </w:r>
+      <w:r>
+        <w:br/>
+      </w:r>
+      <w:r>
+        <w:br/>
+      </w:r>
+      <w:r>
+        <w:rPr>
+          <w:rStyle w:val="NormalTok"/>
+        </w:rPr>
+        <w:t xml:space="preserve">resultmat &lt;-</w:t>
+      </w:r>
+      <w:r>
+        <w:rPr>
+          <w:rStyle w:val="StringTok"/>
+        </w:rPr>
+        <w:t xml:space="preserve"> </w:t>
+      </w:r>
+      <w:r>
+        <w:rPr>
+          <w:rStyle w:val="KeywordTok"/>
+        </w:rPr>
+        <w:t xml:space="preserve">data.frame</w:t>
+      </w:r>
+      <w:r>
+        <w:rPr>
+          <w:rStyle w:val="NormalTok"/>
+        </w:rPr>
+        <w:t xml:space="preserve">(</w:t>
+      </w:r>
+      <w:r>
+        <w:rPr>
+          <w:rStyle w:val="DataTypeTok"/>
+        </w:rPr>
+        <w:t xml:space="preserve">Variable =</w:t>
+      </w:r>
+      <w:r>
+        <w:rPr>
+          <w:rStyle w:val="NormalTok"/>
+        </w:rPr>
+        <w:t xml:space="preserve"> </w:t>
+      </w:r>
+      <w:r>
+        <w:rPr>
+          <w:rStyle w:val="KeywordTok"/>
+        </w:rPr>
+        <w:t xml:space="preserve">names</w:t>
+      </w:r>
+      <w:r>
+        <w:rPr>
+          <w:rStyle w:val="NormalTok"/>
+        </w:rPr>
+        <w:t xml:space="preserve">(data_train_cs_</w:t>
+      </w:r>
+      <w:r>
+        <w:rPr>
+          <w:rStyle w:val="DecValTok"/>
+        </w:rPr>
+        <w:t xml:space="preserve">2</w:t>
+      </w:r>
+      <w:r>
+        <w:rPr>
+          <w:rStyle w:val="NormalTok"/>
+        </w:rPr>
+        <w:t xml:space="preserve">)[</w:t>
+      </w:r>
+      <w:r>
+        <w:rPr>
+          <w:rStyle w:val="OperatorTok"/>
+        </w:rPr>
+        <w:t xml:space="preserve">-</w:t>
+      </w:r>
+      <w:r>
+        <w:rPr>
+          <w:rStyle w:val="DecValTok"/>
+        </w:rPr>
+        <w:t xml:space="preserve">1</w:t>
+      </w:r>
+      <w:r>
+        <w:rPr>
+          <w:rStyle w:val="NormalTok"/>
+        </w:rPr>
+        <w:t xml:space="preserve">], </w:t>
+      </w:r>
+      <w:r>
+        <w:rPr>
+          <w:rStyle w:val="DataTypeTok"/>
+        </w:rPr>
+        <w:t xml:space="preserve">Accuracy =</w:t>
+      </w:r>
+      <w:r>
+        <w:rPr>
+          <w:rStyle w:val="NormalTok"/>
+        </w:rPr>
+        <w:t xml:space="preserve"> </w:t>
+      </w:r>
+      <w:r>
+        <w:rPr>
+          <w:rStyle w:val="KeywordTok"/>
+        </w:rPr>
+        <w:t xml:space="preserve">rep</w:t>
+      </w:r>
+      <w:r>
+        <w:rPr>
+          <w:rStyle w:val="NormalTok"/>
+        </w:rPr>
+        <w:t xml:space="preserve">(</w:t>
+      </w:r>
+      <w:r>
+        <w:rPr>
+          <w:rStyle w:val="DecValTok"/>
+        </w:rPr>
+        <w:t xml:space="preserve">0</w:t>
+      </w:r>
+      <w:r>
+        <w:rPr>
+          <w:rStyle w:val="NormalTok"/>
+        </w:rPr>
+        <w:t xml:space="preserve">,Npred)) </w:t>
+      </w:r>
+      <w:r>
+        <w:rPr>
+          <w:rStyle w:val="CommentTok"/>
+        </w:rPr>
+        <w:t xml:space="preserve">#Takes results and moves to dataframe named resultmat, measure set to accuracy.</w:t>
+      </w:r>
+      <w:r>
+        <w:br/>
+      </w:r>
+      <w:r>
+        <w:br/>
+      </w:r>
+      <w:r>
+        <w:rPr>
+          <w:rStyle w:val="ControlFlowTok"/>
+        </w:rPr>
+        <w:t xml:space="preserve">for</w:t>
+      </w:r>
+      <w:r>
+        <w:rPr>
+          <w:rStyle w:val="NormalTok"/>
+        </w:rPr>
+        <w:t xml:space="preserve"> (n </w:t>
+      </w:r>
+      <w:r>
+        <w:rPr>
+          <w:rStyle w:val="ControlFlowTok"/>
+        </w:rPr>
+        <w:t xml:space="preserve">in</w:t>
+      </w:r>
+      <w:r>
+        <w:rPr>
+          <w:rStyle w:val="NormalTok"/>
+        </w:rPr>
+        <w:t xml:space="preserve"> </w:t>
+      </w:r>
+      <w:r>
+        <w:rPr>
+          <w:rStyle w:val="DecValTok"/>
+        </w:rPr>
+        <w:t xml:space="preserve">2</w:t>
+      </w:r>
+      <w:r>
+        <w:rPr>
+          <w:rStyle w:val="OperatorTok"/>
+        </w:rPr>
+        <w:t xml:space="preserve">:</w:t>
+      </w:r>
+      <w:r>
+        <w:rPr>
+          <w:rStyle w:val="KeywordTok"/>
+        </w:rPr>
+        <w:t xml:space="preserve">ncol</w:t>
+      </w:r>
+      <w:r>
+        <w:rPr>
+          <w:rStyle w:val="NormalTok"/>
+        </w:rPr>
+        <w:t xml:space="preserve">(data_train_cs_</w:t>
+      </w:r>
+      <w:r>
+        <w:rPr>
+          <w:rStyle w:val="DecValTok"/>
+        </w:rPr>
+        <w:t xml:space="preserve">2</w:t>
+      </w:r>
+      <w:r>
+        <w:rPr>
+          <w:rStyle w:val="NormalTok"/>
+        </w:rPr>
+        <w:t xml:space="preserve">))</w:t>
+      </w:r>
+      <w:r>
+        <w:br/>
+      </w:r>
+      <w:r>
+        <w:rPr>
+          <w:rStyle w:val="NormalTok"/>
+        </w:rPr>
+        <w:t xml:space="preserve">{</w:t>
+      </w:r>
+      <w:r>
+        <w:br/>
+      </w:r>
+      <w:r>
+        <w:rPr>
+          <w:rStyle w:val="NormalTok"/>
+        </w:rPr>
+        <w:t xml:space="preserve">  fit33 &lt;-</w:t>
+      </w:r>
+      <w:r>
+        <w:rPr>
+          <w:rStyle w:val="StringTok"/>
+        </w:rPr>
+        <w:t xml:space="preserve"> </w:t>
+      </w:r>
+      <w:r>
+        <w:rPr>
+          <w:rStyle w:val="NormalTok"/>
+        </w:rPr>
+        <w:t xml:space="preserve">caret</w:t>
+      </w:r>
+      <w:r>
+        <w:rPr>
+          <w:rStyle w:val="OperatorTok"/>
+        </w:rPr>
+        <w:t xml:space="preserve">::</w:t>
+      </w:r>
+      <w:r>
+        <w:rPr>
+          <w:rStyle w:val="KeywordTok"/>
+        </w:rPr>
+        <w:t xml:space="preserve">train</w:t>
+      </w:r>
+      <w:r>
+        <w:rPr>
+          <w:rStyle w:val="NormalTok"/>
+        </w:rPr>
+        <w:t xml:space="preserve">( </w:t>
+      </w:r>
+      <w:r>
+        <w:rPr>
+          <w:rStyle w:val="KeywordTok"/>
+        </w:rPr>
+        <w:t xml:space="preserve">as.formula</w:t>
+      </w:r>
+      <w:r>
+        <w:rPr>
+          <w:rStyle w:val="NormalTok"/>
+        </w:rPr>
+        <w:t xml:space="preserve">(</w:t>
+      </w:r>
+      <w:r>
+        <w:rPr>
+          <w:rStyle w:val="KeywordTok"/>
+        </w:rPr>
+        <w:t xml:space="preserve">paste</w:t>
+      </w:r>
+      <w:r>
+        <w:rPr>
+          <w:rStyle w:val="NormalTok"/>
+        </w:rPr>
+        <w:t xml:space="preserve">(outcomename, </w:t>
+      </w:r>
+      <w:r>
+        <w:rPr>
+          <w:rStyle w:val="StringTok"/>
+        </w:rPr>
+        <w:t xml:space="preserve">"~"</w:t>
+      </w:r>
+      <w:r>
+        <w:rPr>
+          <w:rStyle w:val="NormalTok"/>
+        </w:rPr>
+        <w:t xml:space="preserve">,</w:t>
+      </w:r>
+      <w:r>
+        <w:rPr>
+          <w:rStyle w:val="KeywordTok"/>
+        </w:rPr>
+        <w:t xml:space="preserve">names</w:t>
+      </w:r>
+      <w:r>
+        <w:rPr>
+          <w:rStyle w:val="NormalTok"/>
+        </w:rPr>
+        <w:t xml:space="preserve">(data_train_cs_</w:t>
+      </w:r>
+      <w:r>
+        <w:rPr>
+          <w:rStyle w:val="DecValTok"/>
+        </w:rPr>
+        <w:t xml:space="preserve">2</w:t>
+      </w:r>
+      <w:r>
+        <w:rPr>
+          <w:rStyle w:val="NormalTok"/>
+        </w:rPr>
+        <w:t xml:space="preserve">)[n])) , </w:t>
+      </w:r>
+      <w:r>
+        <w:rPr>
+          <w:rStyle w:val="DataTypeTok"/>
+        </w:rPr>
+        <w:t xml:space="preserve">data =</w:t>
+      </w:r>
+      <w:r>
+        <w:rPr>
+          <w:rStyle w:val="NormalTok"/>
+        </w:rPr>
+        <w:t xml:space="preserve"> data_train_cs_</w:t>
+      </w:r>
+      <w:r>
+        <w:rPr>
+          <w:rStyle w:val="DecValTok"/>
+        </w:rPr>
+        <w:t xml:space="preserve">2</w:t>
+      </w:r>
+      <w:r>
+        <w:rPr>
+          <w:rStyle w:val="NormalTok"/>
+        </w:rPr>
+        <w:t xml:space="preserve">, </w:t>
+      </w:r>
+      <w:r>
+        <w:rPr>
+          <w:rStyle w:val="DataTypeTok"/>
+        </w:rPr>
+        <w:t xml:space="preserve">method =</w:t>
+      </w:r>
+      <w:r>
+        <w:rPr>
+          <w:rStyle w:val="NormalTok"/>
+        </w:rPr>
+        <w:t xml:space="preserve"> </w:t>
+      </w:r>
+      <w:r>
+        <w:rPr>
+          <w:rStyle w:val="StringTok"/>
+        </w:rPr>
+        <w:t xml:space="preserve">"rpart"</w:t>
+      </w:r>
+      <w:r>
+        <w:rPr>
+          <w:rStyle w:val="NormalTok"/>
+        </w:rPr>
+        <w:t xml:space="preserve">, </w:t>
+      </w:r>
+      <w:r>
+        <w:rPr>
+          <w:rStyle w:val="DataTypeTok"/>
+        </w:rPr>
+        <w:t xml:space="preserve">trControl =</w:t>
+      </w:r>
+      <w:r>
+        <w:rPr>
+          <w:rStyle w:val="NormalTok"/>
+        </w:rPr>
+        <w:t xml:space="preserve"> fitControl, </w:t>
+      </w:r>
+      <w:r>
+        <w:rPr>
+          <w:rStyle w:val="DataTypeTok"/>
+        </w:rPr>
+        <w:t xml:space="preserve">na.action =</w:t>
+      </w:r>
+      <w:r>
+        <w:rPr>
+          <w:rStyle w:val="NormalTok"/>
+        </w:rPr>
+        <w:t xml:space="preserve"> na.pass, </w:t>
+      </w:r>
+      <w:r>
+        <w:rPr>
+          <w:rStyle w:val="DataTypeTok"/>
+        </w:rPr>
+        <w:t xml:space="preserve">tuneLength =</w:t>
+      </w:r>
+      <w:r>
+        <w:rPr>
+          <w:rStyle w:val="NormalTok"/>
+        </w:rPr>
+        <w:t xml:space="preserve"> </w:t>
+      </w:r>
+      <w:r>
+        <w:rPr>
+          <w:rStyle w:val="DecValTok"/>
+        </w:rPr>
+        <w:t xml:space="preserve">10</w:t>
+      </w:r>
+      <w:r>
+        <w:rPr>
+          <w:rStyle w:val="NormalTok"/>
+        </w:rPr>
+        <w:t xml:space="preserve">) </w:t>
+      </w:r>
+      <w:r>
+        <w:br/>
+      </w:r>
+      <w:r>
+        <w:rPr>
+          <w:rStyle w:val="NormalTok"/>
+        </w:rPr>
+        <w:t xml:space="preserve">resultmat[n</w:t>
+      </w:r>
+      <w:r>
+        <w:rPr>
+          <w:rStyle w:val="DecValTok"/>
+        </w:rPr>
+        <w:t xml:space="preserve">-1</w:t>
+      </w:r>
+      <w:r>
+        <w:rPr>
+          <w:rStyle w:val="NormalTok"/>
+        </w:rPr>
+        <w:t xml:space="preserve">,</w:t>
+      </w:r>
+      <w:r>
+        <w:rPr>
+          <w:rStyle w:val="DecValTok"/>
+        </w:rPr>
+        <w:t xml:space="preserve">2</w:t>
+      </w:r>
+      <w:r>
+        <w:rPr>
+          <w:rStyle w:val="NormalTok"/>
+        </w:rPr>
+        <w:t xml:space="preserve">]=</w:t>
+      </w:r>
+      <w:r>
+        <w:rPr>
+          <w:rStyle w:val="StringTok"/>
+        </w:rPr>
+        <w:t xml:space="preserve"> </w:t>
+      </w:r>
+      <w:r>
+        <w:rPr>
+          <w:rStyle w:val="KeywordTok"/>
+        </w:rPr>
+        <w:t xml:space="preserve">max</w:t>
+      </w:r>
+      <w:r>
+        <w:rPr>
+          <w:rStyle w:val="NormalTok"/>
+        </w:rPr>
+        <w:t xml:space="preserve">(fit33</w:t>
+      </w:r>
+      <w:r>
+        <w:rPr>
+          <w:rStyle w:val="OperatorTok"/>
+        </w:rPr>
+        <w:t xml:space="preserve">$</w:t>
+      </w:r>
+      <w:r>
+        <w:rPr>
+          <w:rStyle w:val="NormalTok"/>
+        </w:rPr>
+        <w:t xml:space="preserve">results</w:t>
+      </w:r>
+      <w:r>
+        <w:rPr>
+          <w:rStyle w:val="OperatorTok"/>
+        </w:rPr>
+        <w:t xml:space="preserve">$</w:t>
+      </w:r>
+      <w:r>
+        <w:rPr>
+          <w:rStyle w:val="NormalTok"/>
+        </w:rPr>
+        <w:t xml:space="preserve">Accuracy)  </w:t>
+      </w:r>
+      <w:r>
+        <w:br/>
+      </w:r>
+      <w:r>
+        <w:rPr>
+          <w:rStyle w:val="NormalTok"/>
+        </w:rPr>
+        <w:t xml:space="preserve">} </w:t>
+      </w:r>
+      <w:r>
+        <w:rPr>
+          <w:rStyle w:val="CommentTok"/>
+        </w:rPr>
+        <w:t xml:space="preserve">#Loop to all variables through prediction. Method rpart = tree algorithm, and skipping any NA values. </w:t>
+      </w:r>
+      <w:r>
+        <w:br/>
+      </w:r>
+      <w:r>
+        <w:br/>
+      </w:r>
+      <w:r>
+        <w:rPr>
+          <w:rStyle w:val="KeywordTok"/>
+        </w:rPr>
+        <w:t xml:space="preserve">print</w:t>
+      </w:r>
+      <w:r>
+        <w:rPr>
+          <w:rStyle w:val="NormalTok"/>
+        </w:rPr>
+        <w:t xml:space="preserve">(resultmat)</w:t>
+      </w:r>
+    </w:p>
+    <w:p>
+      <w:pPr>
+        <w:pStyle w:val="SourceCode"/>
+      </w:pPr>
+      <w:r>
+        <w:rPr>
+          <w:rStyle w:val="VerbatimChar"/>
+        </w:rPr>
+        <w:t xml:space="preserve">##           Variable  Accuracy</w:t>
+      </w:r>
+      <w:r>
+        <w:br/>
+      </w:r>
+      <w:r>
+        <w:rPr>
+          <w:rStyle w:val="VerbatimChar"/>
+        </w:rPr>
+        <w:t xml:space="preserve">## 1               ph 0.5021142</w:t>
+      </w:r>
+      <w:r>
+        <w:br/>
+      </w:r>
+      <w:r>
+        <w:rPr>
+          <w:rStyle w:val="VerbatimChar"/>
+        </w:rPr>
+        <w:t xml:space="preserve">## 2          ammonia 0.4285013</w:t>
+      </w:r>
+      <w:r>
+        <w:br/>
+      </w:r>
+      <w:r>
+        <w:rPr>
+          <w:rStyle w:val="VerbatimChar"/>
+        </w:rPr>
+        <w:t xml:space="preserve">## 3 dissolved_oxygen 0.4562355</w:t>
+      </w:r>
+      <w:r>
+        <w:br/>
+      </w:r>
+      <w:r>
+        <w:rPr>
+          <w:rStyle w:val="VerbatimChar"/>
+        </w:rPr>
+        <w:t xml:space="preserve">## 4       water_temp 0.5026544</w:t>
+      </w:r>
+      <w:r>
+        <w:br/>
+      </w:r>
+      <w:r>
+        <w:rPr>
+          <w:rStyle w:val="VerbatimChar"/>
+        </w:rPr>
+        <w:t xml:space="preserve">## 5         salinity 0.5232880</w:t>
+      </w:r>
+    </w:p>
+    <w:p>
+      <w:pPr>
+        <w:pStyle w:val="SourceCode"/>
+      </w:pPr>
+      <w:r>
+        <w:rPr>
+          <w:rStyle w:val="KeywordTok"/>
+        </w:rPr>
+        <w:t xml:space="preserve">set.seed</w:t>
+      </w:r>
+      <w:r>
+        <w:rPr>
+          <w:rStyle w:val="NormalTok"/>
+        </w:rPr>
+        <w:t xml:space="preserve">(</w:t>
+      </w:r>
+      <w:r>
+        <w:rPr>
+          <w:rStyle w:val="DecValTok"/>
+        </w:rPr>
+        <w:t xml:space="preserve">1111</w:t>
+      </w:r>
+      <w:r>
+        <w:rPr>
+          <w:rStyle w:val="NormalTok"/>
+        </w:rPr>
+        <w:t xml:space="preserve">)</w:t>
+      </w:r>
+      <w:r>
+        <w:br/>
+      </w:r>
+      <w:r>
+        <w:br/>
+      </w:r>
+      <w:r>
+        <w:rPr>
+          <w:rStyle w:val="NormalTok"/>
+        </w:rPr>
+        <w:t xml:space="preserve">fitControl &lt;-</w:t>
+      </w:r>
+      <w:r>
+        <w:rPr>
+          <w:rStyle w:val="StringTok"/>
+        </w:rPr>
+        <w:t xml:space="preserve"> </w:t>
+      </w:r>
+      <w:r>
+        <w:rPr>
+          <w:rStyle w:val="KeywordTok"/>
+        </w:rPr>
+        <w:t xml:space="preserve">trainControl</w:t>
+      </w:r>
+      <w:r>
+        <w:rPr>
+          <w:rStyle w:val="NormalTok"/>
+        </w:rPr>
+        <w:t xml:space="preserve">(</w:t>
+      </w:r>
+      <w:r>
+        <w:rPr>
+          <w:rStyle w:val="DataTypeTok"/>
+        </w:rPr>
+        <w:t xml:space="preserve">method=</w:t>
+      </w:r>
+      <w:r>
+        <w:rPr>
+          <w:rStyle w:val="StringTok"/>
+        </w:rPr>
+        <w:t xml:space="preserve">"repeatedcv"</w:t>
+      </w:r>
+      <w:r>
+        <w:rPr>
+          <w:rStyle w:val="NormalTok"/>
+        </w:rPr>
+        <w:t xml:space="preserve">,</w:t>
+      </w:r>
+      <w:r>
+        <w:rPr>
+          <w:rStyle w:val="DataTypeTok"/>
+        </w:rPr>
+        <w:t xml:space="preserve">number=</w:t>
+      </w:r>
+      <w:r>
+        <w:rPr>
+          <w:rStyle w:val="DecValTok"/>
+        </w:rPr>
+        <w:t xml:space="preserve">5</w:t>
+      </w:r>
+      <w:r>
+        <w:rPr>
+          <w:rStyle w:val="NormalTok"/>
+        </w:rPr>
+        <w:t xml:space="preserve">,</w:t>
+      </w:r>
+      <w:r>
+        <w:rPr>
+          <w:rStyle w:val="DataTypeTok"/>
+        </w:rPr>
+        <w:t xml:space="preserve">repeats=</w:t>
+      </w:r>
+      <w:r>
+        <w:rPr>
+          <w:rStyle w:val="DecValTok"/>
+        </w:rPr>
+        <w:t xml:space="preserve">5</w:t>
+      </w:r>
+      <w:r>
+        <w:rPr>
+          <w:rStyle w:val="NormalTok"/>
+        </w:rPr>
+        <w:t xml:space="preserve">) </w:t>
+      </w:r>
+      <w:r>
+        <w:br/>
+      </w:r>
+      <w:r>
+        <w:br/>
+      </w:r>
+      <w:r>
+        <w:rPr>
+          <w:rStyle w:val="NormalTok"/>
+        </w:rPr>
+        <w:t xml:space="preserve">fit333 =</w:t>
+      </w:r>
+      <w:r>
+        <w:rPr>
+          <w:rStyle w:val="StringTok"/>
+        </w:rPr>
+        <w:t xml:space="preserve"> </w:t>
+      </w:r>
+      <w:r>
+        <w:rPr>
+          <w:rStyle w:val="NormalTok"/>
+        </w:rPr>
+        <w:t xml:space="preserve">caret</w:t>
+      </w:r>
+      <w:r>
+        <w:rPr>
+          <w:rStyle w:val="OperatorTok"/>
+        </w:rPr>
+        <w:t xml:space="preserve">::</w:t>
+      </w:r>
+      <w:r>
+        <w:rPr>
+          <w:rStyle w:val="KeywordTok"/>
+        </w:rPr>
+        <w:t xml:space="preserve">train</w:t>
+      </w:r>
+      <w:r>
+        <w:rPr>
+          <w:rStyle w:val="NormalTok"/>
+        </w:rPr>
+        <w:t xml:space="preserve">(site_type  </w:t>
+      </w:r>
+      <w:r>
+        <w:rPr>
+          <w:rStyle w:val="OperatorTok"/>
+        </w:rPr>
+        <w:t xml:space="preserve">~</w:t>
+      </w:r>
+      <w:r>
+        <w:rPr>
+          <w:rStyle w:val="StringTok"/>
+        </w:rPr>
+        <w:t xml:space="preserve"> </w:t>
+      </w:r>
+      <w:r>
+        <w:rPr>
+          <w:rStyle w:val="NormalTok"/>
+        </w:rPr>
+        <w:t xml:space="preserve">., </w:t>
+      </w:r>
+      <w:r>
+        <w:rPr>
+          <w:rStyle w:val="DataTypeTok"/>
+        </w:rPr>
+        <w:t xml:space="preserve">data=</w:t>
+      </w:r>
+      <w:r>
+        <w:rPr>
+          <w:rStyle w:val="NormalTok"/>
+        </w:rPr>
+        <w:t xml:space="preserve">data_train_cs_</w:t>
+      </w:r>
+      <w:r>
+        <w:rPr>
+          <w:rStyle w:val="DecValTok"/>
+        </w:rPr>
+        <w:t xml:space="preserve">2</w:t>
+      </w:r>
+      <w:r>
+        <w:rPr>
+          <w:rStyle w:val="NormalTok"/>
+        </w:rPr>
+        <w:t xml:space="preserve">, </w:t>
+      </w:r>
+      <w:r>
+        <w:rPr>
+          <w:rStyle w:val="DataTypeTok"/>
+        </w:rPr>
+        <w:t xml:space="preserve">method=</w:t>
+      </w:r>
+      <w:r>
+        <w:rPr>
+          <w:rStyle w:val="StringTok"/>
+        </w:rPr>
+        <w:t xml:space="preserve">"rpart"</w:t>
+      </w:r>
+      <w:r>
+        <w:rPr>
+          <w:rStyle w:val="NormalTok"/>
+        </w:rPr>
+        <w:t xml:space="preserve">,  </w:t>
+      </w:r>
+      <w:r>
+        <w:rPr>
+          <w:rStyle w:val="DataTypeTok"/>
+        </w:rPr>
+        <w:t xml:space="preserve">trControl =</w:t>
+      </w:r>
+      <w:r>
+        <w:rPr>
+          <w:rStyle w:val="NormalTok"/>
+        </w:rPr>
+        <w:t xml:space="preserve"> fitControl, </w:t>
+      </w:r>
+      <w:r>
+        <w:rPr>
+          <w:rStyle w:val="DataTypeTok"/>
+        </w:rPr>
+        <w:t xml:space="preserve">na.action =</w:t>
+      </w:r>
+      <w:r>
+        <w:rPr>
+          <w:rStyle w:val="NormalTok"/>
+        </w:rPr>
+        <w:t xml:space="preserve"> na.pass, </w:t>
+      </w:r>
+      <w:r>
+        <w:rPr>
+          <w:rStyle w:val="DataTypeTok"/>
+        </w:rPr>
+        <w:t xml:space="preserve">tuneLength =</w:t>
+      </w:r>
+      <w:r>
+        <w:rPr>
+          <w:rStyle w:val="NormalTok"/>
+        </w:rPr>
+        <w:t xml:space="preserve"> </w:t>
+      </w:r>
+      <w:r>
+        <w:rPr>
+          <w:rStyle w:val="DecValTok"/>
+        </w:rPr>
+        <w:t xml:space="preserve">10</w:t>
+      </w:r>
+      <w:r>
+        <w:rPr>
+          <w:rStyle w:val="NormalTok"/>
+        </w:rPr>
+        <w:t xml:space="preserve">) </w:t>
+      </w:r>
+      <w:r>
+        <w:br/>
+      </w:r>
+      <w:r>
+        <w:br/>
+      </w:r>
+      <w:r>
+        <w:rPr>
+          <w:rStyle w:val="KeywordTok"/>
+        </w:rPr>
+        <w:t xml:space="preserve">print</w:t>
+      </w:r>
+      <w:r>
+        <w:rPr>
+          <w:rStyle w:val="NormalTok"/>
+        </w:rPr>
+        <w:t xml:space="preserve">(fit333</w:t>
+      </w:r>
+      <w:r>
+        <w:rPr>
+          <w:rStyle w:val="OperatorTok"/>
+        </w:rPr>
+        <w:t xml:space="preserve">$</w:t>
+      </w:r>
+      <w:r>
+        <w:rPr>
+          <w:rStyle w:val="NormalTok"/>
+        </w:rPr>
+        <w:t xml:space="preserve">results)</w:t>
+      </w:r>
+    </w:p>
+    <w:p>
+      <w:pPr>
+        <w:pStyle w:val="SourceCode"/>
+      </w:pPr>
+      <w:r>
+        <w:rPr>
+          <w:rStyle w:val="VerbatimChar"/>
+        </w:rPr>
+        <w:t xml:space="preserve">##            cp  Accuracy      Kappa AccuracySD    KappaSD</w:t>
+      </w:r>
+      <w:r>
+        <w:br/>
+      </w:r>
+      <w:r>
+        <w:rPr>
+          <w:rStyle w:val="VerbatimChar"/>
+        </w:rPr>
+        <w:t xml:space="preserve">## 1  0.00000000 0.5678317 0.31352926 0.05042386 0.07904404</w:t>
+      </w:r>
+      <w:r>
+        <w:br/>
+      </w:r>
+      <w:r>
+        <w:rPr>
+          <w:rStyle w:val="VerbatimChar"/>
+        </w:rPr>
+        <w:t xml:space="preserve">## 2  0.01718846 0.5887743 0.33613092 0.03847198 0.06119446</w:t>
+      </w:r>
+      <w:r>
+        <w:br/>
+      </w:r>
+      <w:r>
+        <w:rPr>
+          <w:rStyle w:val="VerbatimChar"/>
+        </w:rPr>
+        <w:t xml:space="preserve">## 3  0.03437692 0.5956479 0.35199178 0.04652066 0.07137589</w:t>
+      </w:r>
+      <w:r>
+        <w:br/>
+      </w:r>
+      <w:r>
+        <w:rPr>
+          <w:rStyle w:val="VerbatimChar"/>
+        </w:rPr>
+        <w:t xml:space="preserve">## 4  0.05156538 0.5653588 0.31013682 0.03623826 0.05595739</w:t>
+      </w:r>
+      <w:r>
+        <w:br/>
+      </w:r>
+      <w:r>
+        <w:rPr>
+          <w:rStyle w:val="VerbatimChar"/>
+        </w:rPr>
+        <w:t xml:space="preserve">## 5  0.06875384 0.5573299 0.29596419 0.04319194 0.07709967</w:t>
+      </w:r>
+      <w:r>
+        <w:br/>
+      </w:r>
+      <w:r>
+        <w:rPr>
+          <w:rStyle w:val="VerbatimChar"/>
+        </w:rPr>
+        <w:t xml:space="preserve">## 6  0.08594230 0.5504038 0.28079821 0.05385597 0.09987635</w:t>
+      </w:r>
+      <w:r>
+        <w:br/>
+      </w:r>
+      <w:r>
+        <w:rPr>
+          <w:rStyle w:val="VerbatimChar"/>
+        </w:rPr>
+        <w:t xml:space="preserve">## 7  0.10313076 0.5491731 0.27841859 0.05375929 0.09760818</w:t>
+      </w:r>
+      <w:r>
+        <w:br/>
+      </w:r>
+      <w:r>
+        <w:rPr>
+          <w:rStyle w:val="VerbatimChar"/>
+        </w:rPr>
+        <w:t xml:space="preserve">## 8  0.12031921 0.5127377 0.20831002 0.05614535 0.10650042</w:t>
+      </w:r>
+      <w:r>
+        <w:br/>
+      </w:r>
+      <w:r>
+        <w:rPr>
+          <w:rStyle w:val="VerbatimChar"/>
+        </w:rPr>
+        <w:t xml:space="preserve">## 9  0.13750767 0.4886614 0.14254839 0.04414447 0.10079818</w:t>
+      </w:r>
+      <w:r>
+        <w:br/>
+      </w:r>
+      <w:r>
+        <w:rPr>
+          <w:rStyle w:val="VerbatimChar"/>
+        </w:rPr>
+        <w:t xml:space="preserve">## 10 0.15469613 0.4638441 0.08065302 0.03533096 0.08732622</w:t>
+      </w:r>
+    </w:p>
+    <w:p>
+      <w:pPr>
+        <w:pStyle w:val="SourceCode"/>
+      </w:pPr>
+      <w:r>
+        <w:rPr>
+          <w:rStyle w:val="NormalTok"/>
+        </w:rPr>
+        <w:t xml:space="preserve">cs_best_tree &lt;-</w:t>
+      </w:r>
+      <w:r>
+        <w:rPr>
+          <w:rStyle w:val="StringTok"/>
+        </w:rPr>
+        <w:t xml:space="preserve"> </w:t>
+      </w:r>
+      <w:r>
+        <w:rPr>
+          <w:rStyle w:val="KeywordTok"/>
+        </w:rPr>
+        <w:t xml:space="preserve">prp</w:t>
+      </w:r>
+      <w:r>
+        <w:rPr>
+          <w:rStyle w:val="NormalTok"/>
+        </w:rPr>
+        <w:t xml:space="preserve">(fit333</w:t>
+      </w:r>
+      <w:r>
+        <w:rPr>
+          <w:rStyle w:val="OperatorTok"/>
+        </w:rPr>
+        <w:t xml:space="preserve">$</w:t>
+      </w:r>
+      <w:r>
+        <w:rPr>
+          <w:rStyle w:val="NormalTok"/>
+        </w:rPr>
+        <w:t xml:space="preserve">finalModel, </w:t>
+      </w:r>
+      <w:r>
+        <w:rPr>
+          <w:rStyle w:val="DataTypeTok"/>
+        </w:rPr>
+        <w:t xml:space="preserve">extra =</w:t>
+      </w:r>
+      <w:r>
+        <w:rPr>
+          <w:rStyle w:val="NormalTok"/>
+        </w:rPr>
+        <w:t xml:space="preserve"> </w:t>
+      </w:r>
+      <w:r>
+        <w:rPr>
+          <w:rStyle w:val="DecValTok"/>
+        </w:rPr>
+        <w:t xml:space="preserve">8</w:t>
+      </w:r>
+      <w:r>
+        <w:rPr>
+          <w:rStyle w:val="NormalTok"/>
+        </w:rPr>
+        <w:t xml:space="preserve">, </w:t>
+      </w:r>
+      <w:r>
+        <w:rPr>
+          <w:rStyle w:val="DataTypeTok"/>
+        </w:rPr>
+        <w:t xml:space="preserve">type =</w:t>
+      </w:r>
+      <w:r>
+        <w:rPr>
+          <w:rStyle w:val="NormalTok"/>
+        </w:rPr>
+        <w:t xml:space="preserve"> </w:t>
+      </w:r>
+      <w:r>
+        <w:rPr>
+          <w:rStyle w:val="DecValTok"/>
+        </w:rPr>
+        <w:t xml:space="preserve">2</w:t>
+      </w:r>
+      <w:r>
+        <w:rPr>
+          <w:rStyle w:val="NormalTok"/>
+        </w:rPr>
+        <w:t xml:space="preserve">, </w:t>
+      </w:r>
+      <w:r>
+        <w:rPr>
+          <w:rStyle w:val="DataTypeTok"/>
+        </w:rPr>
+        <w:t xml:space="preserve">main =</w:t>
+      </w:r>
+      <w:r>
+        <w:rPr>
+          <w:rStyle w:val="NormalTok"/>
+        </w:rPr>
+        <w:t xml:space="preserve"> </w:t>
+      </w:r>
+      <w:r>
+        <w:rPr>
+          <w:rStyle w:val="StringTok"/>
+        </w:rPr>
+        <w:t xml:space="preserve">"Major Water Quality Predictors of Site Type"</w:t>
+      </w:r>
+      <w:r>
+        <w:rPr>
+          <w:rStyle w:val="NormalTok"/>
+        </w:rPr>
+        <w:t xml:space="preserve">)</w:t>
+      </w:r>
+    </w:p>
+    <w:p>
+      <w:pPr>
+        <w:pStyle w:val="FirstParagraph"/>
+      </w:pPr>
+      <w:r>
+        <w:drawing>
+          <wp:inline>
+            <wp:extent cx="4620126" cy="3696101"/>
+            <wp:effectExtent b="0" l="0" r="0" t="0"/>
+            <wp:docPr descr="" title="" id="1" name="Picture"/>
+            <a:graphic>
+              <a:graphicData uri="http://schemas.openxmlformats.org/drawingml/2006/picture">
+                <pic:pic>
+                  <pic:nvPicPr>
+                    <pic:cNvPr descr="Citizen_Science-_Efficacy_Analysis_files/figure-docx/unnamed-chunk-9-1.png" id="0" name="Picture"/>
+                    <pic:cNvPicPr>
+                      <a:picLocks noChangeArrowheads="1" noChangeAspect="1"/>
+                    </pic:cNvPicPr>
+                  </pic:nvPicPr>
+                  <pic:blipFill>
+                    <a:blip r:embed="rId40"/>
                     <a:stretch>
                       <a:fillRect/>
                     </a:stretch>

</xml_diff>

<commit_message>
Readme and Image Paths
</commit_message>
<xml_diff>
--- a/code/analysis_code/Citizen_Science-_Efficacy_Analysis.docx
+++ b/code/analysis_code/Citizen_Science-_Efficacy_Analysis.docx
@@ -579,6 +579,93 @@
           <w:rStyle w:val="NormalTok"/>
         </w:rPr>
         <w:t xml:space="preserve">)</w:t>
+      </w:r>
+      <w:r>
+        <w:br/>
+      </w:r>
+      <w:r>
+        <w:rPr>
+          <w:rStyle w:val="KeywordTok"/>
+        </w:rPr>
+        <w:t xml:space="preserve">library</w:t>
+      </w:r>
+      <w:r>
+        <w:rPr>
+          <w:rStyle w:val="NormalTok"/>
+        </w:rPr>
+        <w:t xml:space="preserve">(</w:t>
+      </w:r>
+      <w:r>
+        <w:rPr>
+          <w:rStyle w:val="StringTok"/>
+        </w:rPr>
+        <w:t xml:space="preserve">'filesstrings'</w:t>
+      </w:r>
+      <w:r>
+        <w:rPr>
+          <w:rStyle w:val="NormalTok"/>
+        </w:rPr>
+        <w:t xml:space="preserve">)</w:t>
+      </w:r>
+    </w:p>
+    <w:p>
+      <w:pPr>
+        <w:pStyle w:val="SourceCode"/>
+      </w:pPr>
+      <w:r>
+        <w:rPr>
+          <w:rStyle w:val="VerbatimChar"/>
+        </w:rPr>
+        <w:t xml:space="preserve">## Loading required package: stringr</w:t>
+      </w:r>
+    </w:p>
+    <w:p>
+      <w:pPr>
+        <w:pStyle w:val="SourceCode"/>
+      </w:pPr>
+      <w:r>
+        <w:rPr>
+          <w:rStyle w:val="VerbatimChar"/>
+        </w:rPr>
+        <w:t xml:space="preserve">## </w:t>
+      </w:r>
+      <w:r>
+        <w:br/>
+      </w:r>
+      <w:r>
+        <w:rPr>
+          <w:rStyle w:val="VerbatimChar"/>
+        </w:rPr>
+        <w:t xml:space="preserve">## Attaching package: 'filesstrings'</w:t>
+      </w:r>
+    </w:p>
+    <w:p>
+      <w:pPr>
+        <w:pStyle w:val="SourceCode"/>
+      </w:pPr>
+      <w:r>
+        <w:rPr>
+          <w:rStyle w:val="VerbatimChar"/>
+        </w:rPr>
+        <w:t xml:space="preserve">## The following object is masked from 'package:dplyr':</w:t>
+      </w:r>
+      <w:r>
+        <w:br/>
+      </w:r>
+      <w:r>
+        <w:rPr>
+          <w:rStyle w:val="VerbatimChar"/>
+        </w:rPr>
+        <w:t xml:space="preserve">## </w:t>
+      </w:r>
+      <w:r>
+        <w:br/>
+      </w:r>
+      <w:r>
+        <w:rPr>
+          <w:rStyle w:val="VerbatimChar"/>
+        </w:rPr>
+        <w:t xml:space="preserve">##     all_equal</w:t>
       </w:r>
     </w:p>
     <w:p>
@@ -6784,7 +6871,7 @@
         <w:pStyle w:val="BodyText"/>
       </w:pPr>
       <w:r>
-        <w:t xml:space="preserve">The full fit drops the second temperature branch, this si likely due to a low number of observations below 20 degrees, which is extremely cold for Key Largo however not unreasonable.</w:t>
+        <w:t xml:space="preserve">The full fit drops the second temperature branch, this is likely due to a low number of observations below 20 degrees, which is extremely cold for Key Largo however not unreasonable.</w:t>
       </w:r>
     </w:p>
     <w:p>
@@ -14475,6 +14562,78 @@
     </w:p>
     <w:p>
       <w:pPr>
+        <w:pStyle w:val="SourceCode"/>
+      </w:pPr>
+      <w:r>
+        <w:rPr>
+          <w:rStyle w:val="KeywordTok"/>
+        </w:rPr>
+        <w:t xml:space="preserve">file.move</w:t>
+      </w:r>
+      <w:r>
+        <w:rPr>
+          <w:rStyle w:val="NormalTok"/>
+        </w:rPr>
+        <w:t xml:space="preserve">(</w:t>
+      </w:r>
+      <w:r>
+        <w:rPr>
+          <w:rStyle w:val="StringTok"/>
+        </w:rPr>
+        <w:t xml:space="preserve">"./cs_not_best_tree.png"</w:t>
+      </w:r>
+      <w:r>
+        <w:rPr>
+          <w:rStyle w:val="NormalTok"/>
+        </w:rPr>
+        <w:t xml:space="preserve">, </w:t>
+      </w:r>
+      <w:r>
+        <w:rPr>
+          <w:rStyle w:val="StringTok"/>
+        </w:rPr>
+        <w:t xml:space="preserve">"../../results"</w:t>
+      </w:r>
+      <w:r>
+        <w:rPr>
+          <w:rStyle w:val="NormalTok"/>
+        </w:rPr>
+        <w:t xml:space="preserve">)</w:t>
+      </w:r>
+    </w:p>
+    <w:p>
+      <w:pPr>
+        <w:pStyle w:val="SourceCode"/>
+      </w:pPr>
+      <w:r>
+        <w:rPr>
+          <w:rStyle w:val="VerbatimChar"/>
+        </w:rPr>
+        <w:t xml:space="preserve">## 0 files moved. 1 failed.</w:t>
+      </w:r>
+    </w:p>
+    <w:p>
+      <w:pPr>
+        <w:pStyle w:val="SourceCode"/>
+      </w:pPr>
+      <w:r>
+        <w:rPr>
+          <w:rStyle w:val="VerbatimChar"/>
+        </w:rPr>
+        <w:t xml:space="preserve">## Some files failed to move because it would have caused files to be overwritten. </w:t>
+      </w:r>
+      <w:r>
+        <w:br/>
+      </w:r>
+      <w:r>
+        <w:rPr>
+          <w:rStyle w:val="VerbatimChar"/>
+        </w:rPr>
+        <w:t xml:space="preserve">##     * To allow overwriting, use `overwrite = TRUE`.</w:t>
+      </w:r>
+    </w:p>
+    <w:p>
+      <w:pPr>
         <w:pStyle w:val="FirstParagraph"/>
       </w:pPr>
       <w:r>
@@ -17328,6 +17487,78 @@
           <w:rStyle w:val="VerbatimChar"/>
         </w:rPr>
         <w:t xml:space="preserve">##   2</w:t>
+      </w:r>
+    </w:p>
+    <w:p>
+      <w:pPr>
+        <w:pStyle w:val="SourceCode"/>
+      </w:pPr>
+      <w:r>
+        <w:rPr>
+          <w:rStyle w:val="KeywordTok"/>
+        </w:rPr>
+        <w:t xml:space="preserve">file.move</w:t>
+      </w:r>
+      <w:r>
+        <w:rPr>
+          <w:rStyle w:val="NormalTok"/>
+        </w:rPr>
+        <w:t xml:space="preserve">(</w:t>
+      </w:r>
+      <w:r>
+        <w:rPr>
+          <w:rStyle w:val="StringTok"/>
+        </w:rPr>
+        <w:t xml:space="preserve">"./cs_best_tree.png"</w:t>
+      </w:r>
+      <w:r>
+        <w:rPr>
+          <w:rStyle w:val="NormalTok"/>
+        </w:rPr>
+        <w:t xml:space="preserve">, </w:t>
+      </w:r>
+      <w:r>
+        <w:rPr>
+          <w:rStyle w:val="StringTok"/>
+        </w:rPr>
+        <w:t xml:space="preserve">"../../results"</w:t>
+      </w:r>
+      <w:r>
+        <w:rPr>
+          <w:rStyle w:val="NormalTok"/>
+        </w:rPr>
+        <w:t xml:space="preserve">)</w:t>
+      </w:r>
+    </w:p>
+    <w:p>
+      <w:pPr>
+        <w:pStyle w:val="SourceCode"/>
+      </w:pPr>
+      <w:r>
+        <w:rPr>
+          <w:rStyle w:val="VerbatimChar"/>
+        </w:rPr>
+        <w:t xml:space="preserve">## 0 files moved. 1 failed.</w:t>
+      </w:r>
+    </w:p>
+    <w:p>
+      <w:pPr>
+        <w:pStyle w:val="SourceCode"/>
+      </w:pPr>
+      <w:r>
+        <w:rPr>
+          <w:rStyle w:val="VerbatimChar"/>
+        </w:rPr>
+        <w:t xml:space="preserve">## Some files failed to move because it would have caused files to be overwritten. </w:t>
+      </w:r>
+      <w:r>
+        <w:br/>
+      </w:r>
+      <w:r>
+        <w:rPr>
+          <w:rStyle w:val="VerbatimChar"/>
+        </w:rPr>
+        <w:t xml:space="preserve">##     * To allow overwriting, use `overwrite = TRUE`.</w:t>
       </w:r>
     </w:p>
     <w:p>

</xml_diff>